<commit_message>
Added Examples & Error Examples in Documentation.
</commit_message>
<xml_diff>
--- a/API documents & database schema/Voucher Pool Documentation.docx
+++ b/API documents & database schema/Voucher Pool Documentation.docx
@@ -13,7 +13,19 @@
         <w:rPr>
           <w:lang w:val="en-US"/>
         </w:rPr>
-        <w:t>Voucher Pool Documentation</w:t>
+        <w:t xml:space="preserve">Voucher Pool </w:t>
+      </w:r>
+      <w:r>
+        <w:rPr>
+          <w:lang w:val="en-US"/>
+        </w:rPr>
+        <w:t xml:space="preserve">API </w:t>
+      </w:r>
+      <w:r>
+        <w:rPr>
+          <w:lang w:val="en-US"/>
+        </w:rPr>
+        <w:t>Documentation</w:t>
       </w:r>
     </w:p>
     <w:p>
@@ -25,6 +37,13 @@
     </w:p>
     <w:sdt>
       <w:sdtPr>
+        <w:rPr>
+          <w:rFonts w:asciiTheme="minorHAnsi" w:eastAsiaTheme="minorEastAsia" w:hAnsiTheme="minorHAnsi" w:cstheme="minorBidi"/>
+          <w:color w:val="auto"/>
+          <w:sz w:val="22"/>
+          <w:szCs w:val="22"/>
+          <w:lang w:val="en-MY" w:eastAsia="ja-JP"/>
+        </w:rPr>
         <w:id w:val="901794893"/>
         <w:docPartObj>
           <w:docPartGallery w:val="Table of Contents"/>
@@ -33,14 +52,9 @@
       </w:sdtPr>
       <w:sdtEndPr>
         <w:rPr>
-          <w:rFonts w:asciiTheme="minorHAnsi" w:eastAsiaTheme="minorEastAsia" w:hAnsiTheme="minorHAnsi" w:cstheme="minorBidi"/>
           <w:b/>
           <w:bCs/>
           <w:noProof/>
-          <w:color w:val="auto"/>
-          <w:sz w:val="22"/>
-          <w:szCs w:val="22"/>
-          <w:lang w:val="en-MY" w:eastAsia="ja-JP"/>
         </w:rPr>
       </w:sdtEndPr>
       <w:sdtContent>
@@ -71,13 +85,13 @@
           <w:r>
             <w:fldChar w:fldCharType="separate"/>
           </w:r>
-          <w:hyperlink w:anchor="_Toc67768680" w:history="1">
+          <w:hyperlink w:anchor="_Toc67775860" w:history="1">
             <w:r>
               <w:rPr>
                 <w:rStyle w:val="Hyperlink"/>
                 <w:noProof/>
               </w:rPr>
-              <w:t>Main API</w:t>
+              <w:t>Main</w:t>
             </w:r>
             <w:r>
               <w:rPr>
@@ -98,7 +112,7 @@
                 <w:noProof/>
                 <w:webHidden/>
               </w:rPr>
-              <w:instrText xml:space="preserve"> PAGEREF _Toc67768680 \h </w:instrText>
+              <w:instrText xml:space="preserve"> PAGEREF _Toc67775860 \h </w:instrText>
             </w:r>
             <w:r>
               <w:rPr>
@@ -118,7 +132,551 @@
                 <w:noProof/>
                 <w:webHidden/>
               </w:rPr>
+              <w:t>2</w:t>
+            </w:r>
+            <w:r>
+              <w:rPr>
+                <w:noProof/>
+                <w:webHidden/>
+              </w:rPr>
+              <w:fldChar w:fldCharType="end"/>
+            </w:r>
+          </w:hyperlink>
+        </w:p>
+        <w:p>
+          <w:pPr>
+            <w:pStyle w:val="TOC2"/>
+            <w:tabs>
+              <w:tab w:val="right" w:leader="dot" w:pos="9016"/>
+            </w:tabs>
+            <w:rPr>
+              <w:noProof/>
+            </w:rPr>
+          </w:pPr>
+          <w:hyperlink w:anchor="_Toc67775861" w:history="1">
+            <w:r>
+              <w:rPr>
+                <w:rStyle w:val="Hyperlink"/>
+                <w:noProof/>
+              </w:rPr>
+              <w:t>Create new Special Offer.</w:t>
+            </w:r>
+            <w:r>
+              <w:rPr>
+                <w:noProof/>
+                <w:webHidden/>
+              </w:rPr>
+              <w:tab/>
+            </w:r>
+            <w:r>
+              <w:rPr>
+                <w:noProof/>
+                <w:webHidden/>
+              </w:rPr>
+              <w:fldChar w:fldCharType="begin"/>
+            </w:r>
+            <w:r>
+              <w:rPr>
+                <w:noProof/>
+                <w:webHidden/>
+              </w:rPr>
+              <w:instrText xml:space="preserve"> PAGEREF _Toc67775861 \h </w:instrText>
+            </w:r>
+            <w:r>
+              <w:rPr>
+                <w:noProof/>
+                <w:webHidden/>
+              </w:rPr>
+            </w:r>
+            <w:r>
+              <w:rPr>
+                <w:noProof/>
+                <w:webHidden/>
+              </w:rPr>
+              <w:fldChar w:fldCharType="separate"/>
+            </w:r>
+            <w:r>
+              <w:rPr>
+                <w:noProof/>
+                <w:webHidden/>
+              </w:rPr>
+              <w:t>2</w:t>
+            </w:r>
+            <w:r>
+              <w:rPr>
+                <w:noProof/>
+                <w:webHidden/>
+              </w:rPr>
+              <w:fldChar w:fldCharType="end"/>
+            </w:r>
+          </w:hyperlink>
+        </w:p>
+        <w:p>
+          <w:pPr>
+            <w:pStyle w:val="TOC3"/>
+            <w:tabs>
+              <w:tab w:val="right" w:leader="dot" w:pos="9016"/>
+            </w:tabs>
+            <w:rPr>
+              <w:noProof/>
+            </w:rPr>
+          </w:pPr>
+          <w:hyperlink w:anchor="_Toc67775862" w:history="1">
+            <w:r>
+              <w:rPr>
+                <w:rStyle w:val="Hyperlink"/>
+                <w:noProof/>
+              </w:rPr>
+              <w:t>Example:</w:t>
+            </w:r>
+            <w:r>
+              <w:rPr>
+                <w:noProof/>
+                <w:webHidden/>
+              </w:rPr>
+              <w:tab/>
+            </w:r>
+            <w:r>
+              <w:rPr>
+                <w:noProof/>
+                <w:webHidden/>
+              </w:rPr>
+              <w:fldChar w:fldCharType="begin"/>
+            </w:r>
+            <w:r>
+              <w:rPr>
+                <w:noProof/>
+                <w:webHidden/>
+              </w:rPr>
+              <w:instrText xml:space="preserve"> PAGEREF _Toc67775862 \h </w:instrText>
+            </w:r>
+            <w:r>
+              <w:rPr>
+                <w:noProof/>
+                <w:webHidden/>
+              </w:rPr>
+            </w:r>
+            <w:r>
+              <w:rPr>
+                <w:noProof/>
+                <w:webHidden/>
+              </w:rPr>
+              <w:fldChar w:fldCharType="separate"/>
+            </w:r>
+            <w:r>
+              <w:rPr>
+                <w:noProof/>
+                <w:webHidden/>
+              </w:rPr>
+              <w:t>2</w:t>
+            </w:r>
+            <w:r>
+              <w:rPr>
+                <w:noProof/>
+                <w:webHidden/>
+              </w:rPr>
+              <w:fldChar w:fldCharType="end"/>
+            </w:r>
+          </w:hyperlink>
+        </w:p>
+        <w:p>
+          <w:pPr>
+            <w:pStyle w:val="TOC3"/>
+            <w:tabs>
+              <w:tab w:val="right" w:leader="dot" w:pos="9016"/>
+            </w:tabs>
+            <w:rPr>
+              <w:noProof/>
+            </w:rPr>
+          </w:pPr>
+          <w:hyperlink w:anchor="_Toc67775863" w:history="1">
+            <w:r>
+              <w:rPr>
+                <w:rStyle w:val="Hyperlink"/>
+                <w:noProof/>
+              </w:rPr>
+              <w:t>Error example:</w:t>
+            </w:r>
+            <w:r>
+              <w:rPr>
+                <w:noProof/>
+                <w:webHidden/>
+              </w:rPr>
+              <w:tab/>
+            </w:r>
+            <w:r>
+              <w:rPr>
+                <w:noProof/>
+                <w:webHidden/>
+              </w:rPr>
+              <w:fldChar w:fldCharType="begin"/>
+            </w:r>
+            <w:r>
+              <w:rPr>
+                <w:noProof/>
+                <w:webHidden/>
+              </w:rPr>
+              <w:instrText xml:space="preserve"> PAGEREF _Toc67775863 \h </w:instrText>
+            </w:r>
+            <w:r>
+              <w:rPr>
+                <w:noProof/>
+                <w:webHidden/>
+              </w:rPr>
+            </w:r>
+            <w:r>
+              <w:rPr>
+                <w:noProof/>
+                <w:webHidden/>
+              </w:rPr>
+              <w:fldChar w:fldCharType="separate"/>
+            </w:r>
+            <w:r>
+              <w:rPr>
+                <w:noProof/>
+                <w:webHidden/>
+              </w:rPr>
               <w:t>3</w:t>
+            </w:r>
+            <w:r>
+              <w:rPr>
+                <w:noProof/>
+                <w:webHidden/>
+              </w:rPr>
+              <w:fldChar w:fldCharType="end"/>
+            </w:r>
+          </w:hyperlink>
+        </w:p>
+        <w:p>
+          <w:pPr>
+            <w:pStyle w:val="TOC2"/>
+            <w:tabs>
+              <w:tab w:val="right" w:leader="dot" w:pos="9016"/>
+            </w:tabs>
+            <w:rPr>
+              <w:noProof/>
+            </w:rPr>
+          </w:pPr>
+          <w:hyperlink w:anchor="_Toc67775864" w:history="1">
+            <w:r>
+              <w:rPr>
+                <w:rStyle w:val="Hyperlink"/>
+                <w:noProof/>
+              </w:rPr>
+              <w:t>Redeem Voucher</w:t>
+            </w:r>
+            <w:r>
+              <w:rPr>
+                <w:noProof/>
+                <w:webHidden/>
+              </w:rPr>
+              <w:tab/>
+            </w:r>
+            <w:r>
+              <w:rPr>
+                <w:noProof/>
+                <w:webHidden/>
+              </w:rPr>
+              <w:fldChar w:fldCharType="begin"/>
+            </w:r>
+            <w:r>
+              <w:rPr>
+                <w:noProof/>
+                <w:webHidden/>
+              </w:rPr>
+              <w:instrText xml:space="preserve"> PAGEREF _Toc67775864 \h </w:instrText>
+            </w:r>
+            <w:r>
+              <w:rPr>
+                <w:noProof/>
+                <w:webHidden/>
+              </w:rPr>
+            </w:r>
+            <w:r>
+              <w:rPr>
+                <w:noProof/>
+                <w:webHidden/>
+              </w:rPr>
+              <w:fldChar w:fldCharType="separate"/>
+            </w:r>
+            <w:r>
+              <w:rPr>
+                <w:noProof/>
+                <w:webHidden/>
+              </w:rPr>
+              <w:t>4</w:t>
+            </w:r>
+            <w:r>
+              <w:rPr>
+                <w:noProof/>
+                <w:webHidden/>
+              </w:rPr>
+              <w:fldChar w:fldCharType="end"/>
+            </w:r>
+          </w:hyperlink>
+        </w:p>
+        <w:p>
+          <w:pPr>
+            <w:pStyle w:val="TOC3"/>
+            <w:tabs>
+              <w:tab w:val="right" w:leader="dot" w:pos="9016"/>
+            </w:tabs>
+            <w:rPr>
+              <w:noProof/>
+            </w:rPr>
+          </w:pPr>
+          <w:hyperlink w:anchor="_Toc67775865" w:history="1">
+            <w:r>
+              <w:rPr>
+                <w:rStyle w:val="Hyperlink"/>
+                <w:noProof/>
+              </w:rPr>
+              <w:t>Example:</w:t>
+            </w:r>
+            <w:r>
+              <w:rPr>
+                <w:noProof/>
+                <w:webHidden/>
+              </w:rPr>
+              <w:tab/>
+            </w:r>
+            <w:r>
+              <w:rPr>
+                <w:noProof/>
+                <w:webHidden/>
+              </w:rPr>
+              <w:fldChar w:fldCharType="begin"/>
+            </w:r>
+            <w:r>
+              <w:rPr>
+                <w:noProof/>
+                <w:webHidden/>
+              </w:rPr>
+              <w:instrText xml:space="preserve"> PAGEREF _Toc67775865 \h </w:instrText>
+            </w:r>
+            <w:r>
+              <w:rPr>
+                <w:noProof/>
+                <w:webHidden/>
+              </w:rPr>
+            </w:r>
+            <w:r>
+              <w:rPr>
+                <w:noProof/>
+                <w:webHidden/>
+              </w:rPr>
+              <w:fldChar w:fldCharType="separate"/>
+            </w:r>
+            <w:r>
+              <w:rPr>
+                <w:noProof/>
+                <w:webHidden/>
+              </w:rPr>
+              <w:t>4</w:t>
+            </w:r>
+            <w:r>
+              <w:rPr>
+                <w:noProof/>
+                <w:webHidden/>
+              </w:rPr>
+              <w:fldChar w:fldCharType="end"/>
+            </w:r>
+          </w:hyperlink>
+        </w:p>
+        <w:p>
+          <w:pPr>
+            <w:pStyle w:val="TOC3"/>
+            <w:tabs>
+              <w:tab w:val="right" w:leader="dot" w:pos="9016"/>
+            </w:tabs>
+            <w:rPr>
+              <w:noProof/>
+            </w:rPr>
+          </w:pPr>
+          <w:hyperlink w:anchor="_Toc67775866" w:history="1">
+            <w:r>
+              <w:rPr>
+                <w:rStyle w:val="Hyperlink"/>
+                <w:noProof/>
+              </w:rPr>
+              <w:t>Error Example:</w:t>
+            </w:r>
+            <w:r>
+              <w:rPr>
+                <w:noProof/>
+                <w:webHidden/>
+              </w:rPr>
+              <w:tab/>
+            </w:r>
+            <w:r>
+              <w:rPr>
+                <w:noProof/>
+                <w:webHidden/>
+              </w:rPr>
+              <w:fldChar w:fldCharType="begin"/>
+            </w:r>
+            <w:r>
+              <w:rPr>
+                <w:noProof/>
+                <w:webHidden/>
+              </w:rPr>
+              <w:instrText xml:space="preserve"> PAGEREF _Toc67775866 \h </w:instrText>
+            </w:r>
+            <w:r>
+              <w:rPr>
+                <w:noProof/>
+                <w:webHidden/>
+              </w:rPr>
+            </w:r>
+            <w:r>
+              <w:rPr>
+                <w:noProof/>
+                <w:webHidden/>
+              </w:rPr>
+              <w:fldChar w:fldCharType="separate"/>
+            </w:r>
+            <w:r>
+              <w:rPr>
+                <w:noProof/>
+                <w:webHidden/>
+              </w:rPr>
+              <w:t>4</w:t>
+            </w:r>
+            <w:r>
+              <w:rPr>
+                <w:noProof/>
+                <w:webHidden/>
+              </w:rPr>
+              <w:fldChar w:fldCharType="end"/>
+            </w:r>
+          </w:hyperlink>
+        </w:p>
+        <w:p>
+          <w:pPr>
+            <w:pStyle w:val="TOC2"/>
+            <w:tabs>
+              <w:tab w:val="right" w:leader="dot" w:pos="9016"/>
+            </w:tabs>
+            <w:rPr>
+              <w:noProof/>
+            </w:rPr>
+          </w:pPr>
+          <w:hyperlink w:anchor="_Toc67775867" w:history="1">
+            <w:r>
+              <w:rPr>
+                <w:rStyle w:val="Hyperlink"/>
+                <w:noProof/>
+              </w:rPr>
+              <w:t>Get All Valid Vouchers</w:t>
+            </w:r>
+            <w:r>
+              <w:rPr>
+                <w:noProof/>
+                <w:webHidden/>
+              </w:rPr>
+              <w:tab/>
+            </w:r>
+            <w:r>
+              <w:rPr>
+                <w:noProof/>
+                <w:webHidden/>
+              </w:rPr>
+              <w:fldChar w:fldCharType="begin"/>
+            </w:r>
+            <w:r>
+              <w:rPr>
+                <w:noProof/>
+                <w:webHidden/>
+              </w:rPr>
+              <w:instrText xml:space="preserve"> PAGEREF _Toc67775867 \h </w:instrText>
+            </w:r>
+            <w:r>
+              <w:rPr>
+                <w:noProof/>
+                <w:webHidden/>
+              </w:rPr>
+            </w:r>
+            <w:r>
+              <w:rPr>
+                <w:noProof/>
+                <w:webHidden/>
+              </w:rPr>
+              <w:fldChar w:fldCharType="separate"/>
+            </w:r>
+            <w:r>
+              <w:rPr>
+                <w:noProof/>
+                <w:webHidden/>
+              </w:rPr>
+              <w:t>5</w:t>
+            </w:r>
+            <w:r>
+              <w:rPr>
+                <w:noProof/>
+                <w:webHidden/>
+              </w:rPr>
+              <w:fldChar w:fldCharType="end"/>
+            </w:r>
+          </w:hyperlink>
+        </w:p>
+        <w:p>
+          <w:pPr>
+            <w:pStyle w:val="TOC3"/>
+            <w:tabs>
+              <w:tab w:val="right" w:leader="dot" w:pos="9016"/>
+            </w:tabs>
+            <w:rPr>
+              <w:noProof/>
+            </w:rPr>
+          </w:pPr>
+          <w:hyperlink w:anchor="_Toc67775868" w:history="1">
+            <w:r>
+              <w:rPr>
+                <w:rStyle w:val="Hyperlink"/>
+                <w:noProof/>
+              </w:rPr>
+              <w:t>Example:</w:t>
+            </w:r>
+            <w:r>
+              <w:rPr>
+                <w:noProof/>
+                <w:webHidden/>
+              </w:rPr>
+              <w:tab/>
+            </w:r>
+            <w:r>
+              <w:rPr>
+                <w:noProof/>
+                <w:webHidden/>
+              </w:rPr>
+              <w:fldChar w:fldCharType="begin"/>
+            </w:r>
+            <w:r>
+              <w:rPr>
+                <w:noProof/>
+                <w:webHidden/>
+              </w:rPr>
+              <w:instrText xml:space="preserve"> PAGEREF _Toc67775868 \h </w:instrText>
+            </w:r>
+            <w:r>
+              <w:rPr>
+                <w:noProof/>
+                <w:webHidden/>
+              </w:rPr>
+            </w:r>
+            <w:r>
+              <w:rPr>
+                <w:noProof/>
+                <w:webHidden/>
+              </w:rPr>
+              <w:fldChar w:fldCharType="separate"/>
+            </w:r>
+            <w:r>
+              <w:rPr>
+                <w:noProof/>
+                <w:webHidden/>
+              </w:rPr>
+              <w:t>5</w:t>
             </w:r>
             <w:r>
               <w:rPr>
@@ -139,13 +697,13 @@
               <w:noProof/>
             </w:rPr>
           </w:pPr>
-          <w:hyperlink w:anchor="_Toc67768681" w:history="1">
+          <w:hyperlink w:anchor="_Toc67775869" w:history="1">
             <w:r>
               <w:rPr>
                 <w:rStyle w:val="Hyperlink"/>
                 <w:noProof/>
               </w:rPr>
-              <w:t>Recipient API</w:t>
+              <w:t>Recipient</w:t>
             </w:r>
             <w:r>
               <w:rPr>
@@ -166,7 +724,7 @@
                 <w:noProof/>
                 <w:webHidden/>
               </w:rPr>
-              <w:instrText xml:space="preserve"> PAGEREF _Toc67768681 \h </w:instrText>
+              <w:instrText xml:space="preserve"> PAGEREF _Toc67775869 \h </w:instrText>
             </w:r>
             <w:r>
               <w:rPr>
@@ -186,7 +744,347 @@
                 <w:noProof/>
                 <w:webHidden/>
               </w:rPr>
-              <w:t>3</w:t>
+              <w:t>6</w:t>
+            </w:r>
+            <w:r>
+              <w:rPr>
+                <w:noProof/>
+                <w:webHidden/>
+              </w:rPr>
+              <w:fldChar w:fldCharType="end"/>
+            </w:r>
+          </w:hyperlink>
+        </w:p>
+        <w:p>
+          <w:pPr>
+            <w:pStyle w:val="TOC2"/>
+            <w:tabs>
+              <w:tab w:val="right" w:leader="dot" w:pos="9016"/>
+            </w:tabs>
+            <w:rPr>
+              <w:noProof/>
+            </w:rPr>
+          </w:pPr>
+          <w:hyperlink w:anchor="_Toc67775870" w:history="1">
+            <w:r>
+              <w:rPr>
+                <w:rStyle w:val="Hyperlink"/>
+                <w:noProof/>
+              </w:rPr>
+              <w:t>Create new recipient</w:t>
+            </w:r>
+            <w:r>
+              <w:rPr>
+                <w:noProof/>
+                <w:webHidden/>
+              </w:rPr>
+              <w:tab/>
+            </w:r>
+            <w:r>
+              <w:rPr>
+                <w:noProof/>
+                <w:webHidden/>
+              </w:rPr>
+              <w:fldChar w:fldCharType="begin"/>
+            </w:r>
+            <w:r>
+              <w:rPr>
+                <w:noProof/>
+                <w:webHidden/>
+              </w:rPr>
+              <w:instrText xml:space="preserve"> PAGEREF _Toc67775870 \h </w:instrText>
+            </w:r>
+            <w:r>
+              <w:rPr>
+                <w:noProof/>
+                <w:webHidden/>
+              </w:rPr>
+            </w:r>
+            <w:r>
+              <w:rPr>
+                <w:noProof/>
+                <w:webHidden/>
+              </w:rPr>
+              <w:fldChar w:fldCharType="separate"/>
+            </w:r>
+            <w:r>
+              <w:rPr>
+                <w:noProof/>
+                <w:webHidden/>
+              </w:rPr>
+              <w:t>6</w:t>
+            </w:r>
+            <w:r>
+              <w:rPr>
+                <w:noProof/>
+                <w:webHidden/>
+              </w:rPr>
+              <w:fldChar w:fldCharType="end"/>
+            </w:r>
+          </w:hyperlink>
+        </w:p>
+        <w:p>
+          <w:pPr>
+            <w:pStyle w:val="TOC3"/>
+            <w:tabs>
+              <w:tab w:val="right" w:leader="dot" w:pos="9016"/>
+            </w:tabs>
+            <w:rPr>
+              <w:noProof/>
+            </w:rPr>
+          </w:pPr>
+          <w:hyperlink w:anchor="_Toc67775871" w:history="1">
+            <w:r>
+              <w:rPr>
+                <w:rStyle w:val="Hyperlink"/>
+                <w:noProof/>
+              </w:rPr>
+              <w:t>Example:</w:t>
+            </w:r>
+            <w:r>
+              <w:rPr>
+                <w:noProof/>
+                <w:webHidden/>
+              </w:rPr>
+              <w:tab/>
+            </w:r>
+            <w:r>
+              <w:rPr>
+                <w:noProof/>
+                <w:webHidden/>
+              </w:rPr>
+              <w:fldChar w:fldCharType="begin"/>
+            </w:r>
+            <w:r>
+              <w:rPr>
+                <w:noProof/>
+                <w:webHidden/>
+              </w:rPr>
+              <w:instrText xml:space="preserve"> PAGEREF _Toc67775871 \h </w:instrText>
+            </w:r>
+            <w:r>
+              <w:rPr>
+                <w:noProof/>
+                <w:webHidden/>
+              </w:rPr>
+            </w:r>
+            <w:r>
+              <w:rPr>
+                <w:noProof/>
+                <w:webHidden/>
+              </w:rPr>
+              <w:fldChar w:fldCharType="separate"/>
+            </w:r>
+            <w:r>
+              <w:rPr>
+                <w:noProof/>
+                <w:webHidden/>
+              </w:rPr>
+              <w:t>6</w:t>
+            </w:r>
+            <w:r>
+              <w:rPr>
+                <w:noProof/>
+                <w:webHidden/>
+              </w:rPr>
+              <w:fldChar w:fldCharType="end"/>
+            </w:r>
+          </w:hyperlink>
+        </w:p>
+        <w:p>
+          <w:pPr>
+            <w:pStyle w:val="TOC3"/>
+            <w:tabs>
+              <w:tab w:val="right" w:leader="dot" w:pos="9016"/>
+            </w:tabs>
+            <w:rPr>
+              <w:noProof/>
+            </w:rPr>
+          </w:pPr>
+          <w:hyperlink w:anchor="_Toc67775872" w:history="1">
+            <w:r>
+              <w:rPr>
+                <w:rStyle w:val="Hyperlink"/>
+                <w:noProof/>
+              </w:rPr>
+              <w:t>Error Example:</w:t>
+            </w:r>
+            <w:r>
+              <w:rPr>
+                <w:noProof/>
+                <w:webHidden/>
+              </w:rPr>
+              <w:tab/>
+            </w:r>
+            <w:r>
+              <w:rPr>
+                <w:noProof/>
+                <w:webHidden/>
+              </w:rPr>
+              <w:fldChar w:fldCharType="begin"/>
+            </w:r>
+            <w:r>
+              <w:rPr>
+                <w:noProof/>
+                <w:webHidden/>
+              </w:rPr>
+              <w:instrText xml:space="preserve"> PAGEREF _Toc67775872 \h </w:instrText>
+            </w:r>
+            <w:r>
+              <w:rPr>
+                <w:noProof/>
+                <w:webHidden/>
+              </w:rPr>
+            </w:r>
+            <w:r>
+              <w:rPr>
+                <w:noProof/>
+                <w:webHidden/>
+              </w:rPr>
+              <w:fldChar w:fldCharType="separate"/>
+            </w:r>
+            <w:r>
+              <w:rPr>
+                <w:noProof/>
+                <w:webHidden/>
+              </w:rPr>
+              <w:t>6</w:t>
+            </w:r>
+            <w:r>
+              <w:rPr>
+                <w:noProof/>
+                <w:webHidden/>
+              </w:rPr>
+              <w:fldChar w:fldCharType="end"/>
+            </w:r>
+          </w:hyperlink>
+        </w:p>
+        <w:p>
+          <w:pPr>
+            <w:pStyle w:val="TOC2"/>
+            <w:tabs>
+              <w:tab w:val="right" w:leader="dot" w:pos="9016"/>
+            </w:tabs>
+            <w:rPr>
+              <w:noProof/>
+            </w:rPr>
+          </w:pPr>
+          <w:hyperlink w:anchor="_Toc67775873" w:history="1">
+            <w:r>
+              <w:rPr>
+                <w:rStyle w:val="Hyperlink"/>
+                <w:noProof/>
+              </w:rPr>
+              <w:t>Get All Recipient List</w:t>
+            </w:r>
+            <w:r>
+              <w:rPr>
+                <w:noProof/>
+                <w:webHidden/>
+              </w:rPr>
+              <w:tab/>
+            </w:r>
+            <w:r>
+              <w:rPr>
+                <w:noProof/>
+                <w:webHidden/>
+              </w:rPr>
+              <w:fldChar w:fldCharType="begin"/>
+            </w:r>
+            <w:r>
+              <w:rPr>
+                <w:noProof/>
+                <w:webHidden/>
+              </w:rPr>
+              <w:instrText xml:space="preserve"> PAGEREF _Toc67775873 \h </w:instrText>
+            </w:r>
+            <w:r>
+              <w:rPr>
+                <w:noProof/>
+                <w:webHidden/>
+              </w:rPr>
+            </w:r>
+            <w:r>
+              <w:rPr>
+                <w:noProof/>
+                <w:webHidden/>
+              </w:rPr>
+              <w:fldChar w:fldCharType="separate"/>
+            </w:r>
+            <w:r>
+              <w:rPr>
+                <w:noProof/>
+                <w:webHidden/>
+              </w:rPr>
+              <w:t>6</w:t>
+            </w:r>
+            <w:r>
+              <w:rPr>
+                <w:noProof/>
+                <w:webHidden/>
+              </w:rPr>
+              <w:fldChar w:fldCharType="end"/>
+            </w:r>
+          </w:hyperlink>
+        </w:p>
+        <w:p>
+          <w:pPr>
+            <w:pStyle w:val="TOC3"/>
+            <w:tabs>
+              <w:tab w:val="right" w:leader="dot" w:pos="9016"/>
+            </w:tabs>
+            <w:rPr>
+              <w:noProof/>
+            </w:rPr>
+          </w:pPr>
+          <w:hyperlink w:anchor="_Toc67775874" w:history="1">
+            <w:r>
+              <w:rPr>
+                <w:rStyle w:val="Hyperlink"/>
+                <w:noProof/>
+              </w:rPr>
+              <w:t>Example:</w:t>
+            </w:r>
+            <w:r>
+              <w:rPr>
+                <w:noProof/>
+                <w:webHidden/>
+              </w:rPr>
+              <w:tab/>
+            </w:r>
+            <w:r>
+              <w:rPr>
+                <w:noProof/>
+                <w:webHidden/>
+              </w:rPr>
+              <w:fldChar w:fldCharType="begin"/>
+            </w:r>
+            <w:r>
+              <w:rPr>
+                <w:noProof/>
+                <w:webHidden/>
+              </w:rPr>
+              <w:instrText xml:space="preserve"> PAGEREF _Toc67775874 \h </w:instrText>
+            </w:r>
+            <w:r>
+              <w:rPr>
+                <w:noProof/>
+                <w:webHidden/>
+              </w:rPr>
+            </w:r>
+            <w:r>
+              <w:rPr>
+                <w:noProof/>
+                <w:webHidden/>
+              </w:rPr>
+              <w:fldChar w:fldCharType="separate"/>
+            </w:r>
+            <w:r>
+              <w:rPr>
+                <w:noProof/>
+                <w:webHidden/>
+              </w:rPr>
+              <w:t>7</w:t>
             </w:r>
             <w:r>
               <w:rPr>
@@ -207,13 +1105,13 @@
               <w:noProof/>
             </w:rPr>
           </w:pPr>
-          <w:hyperlink w:anchor="_Toc67768682" w:history="1">
+          <w:hyperlink w:anchor="_Toc67775875" w:history="1">
             <w:r>
               <w:rPr>
                 <w:rStyle w:val="Hyperlink"/>
                 <w:noProof/>
               </w:rPr>
-              <w:t>Special Offer API</w:t>
+              <w:t>Special Offer</w:t>
             </w:r>
             <w:r>
               <w:rPr>
@@ -234,7 +1132,7 @@
                 <w:noProof/>
                 <w:webHidden/>
               </w:rPr>
-              <w:instrText xml:space="preserve"> PAGEREF _Toc67768682 \h </w:instrText>
+              <w:instrText xml:space="preserve"> PAGEREF _Toc67775875 \h </w:instrText>
             </w:r>
             <w:r>
               <w:rPr>
@@ -254,7 +1152,143 @@
                 <w:noProof/>
                 <w:webHidden/>
               </w:rPr>
-              <w:t>4</w:t>
+              <w:t>8</w:t>
+            </w:r>
+            <w:r>
+              <w:rPr>
+                <w:noProof/>
+                <w:webHidden/>
+              </w:rPr>
+              <w:fldChar w:fldCharType="end"/>
+            </w:r>
+          </w:hyperlink>
+        </w:p>
+        <w:p>
+          <w:pPr>
+            <w:pStyle w:val="TOC2"/>
+            <w:tabs>
+              <w:tab w:val="right" w:leader="dot" w:pos="9016"/>
+            </w:tabs>
+            <w:rPr>
+              <w:noProof/>
+            </w:rPr>
+          </w:pPr>
+          <w:hyperlink w:anchor="_Toc67775876" w:history="1">
+            <w:r>
+              <w:rPr>
+                <w:rStyle w:val="Hyperlink"/>
+                <w:noProof/>
+              </w:rPr>
+              <w:t>Create new recipient.</w:t>
+            </w:r>
+            <w:r>
+              <w:rPr>
+                <w:noProof/>
+                <w:webHidden/>
+              </w:rPr>
+              <w:tab/>
+            </w:r>
+            <w:r>
+              <w:rPr>
+                <w:noProof/>
+                <w:webHidden/>
+              </w:rPr>
+              <w:fldChar w:fldCharType="begin"/>
+            </w:r>
+            <w:r>
+              <w:rPr>
+                <w:noProof/>
+                <w:webHidden/>
+              </w:rPr>
+              <w:instrText xml:space="preserve"> PAGEREF _Toc67775876 \h </w:instrText>
+            </w:r>
+            <w:r>
+              <w:rPr>
+                <w:noProof/>
+                <w:webHidden/>
+              </w:rPr>
+            </w:r>
+            <w:r>
+              <w:rPr>
+                <w:noProof/>
+                <w:webHidden/>
+              </w:rPr>
+              <w:fldChar w:fldCharType="separate"/>
+            </w:r>
+            <w:r>
+              <w:rPr>
+                <w:noProof/>
+                <w:webHidden/>
+              </w:rPr>
+              <w:t>8</w:t>
+            </w:r>
+            <w:r>
+              <w:rPr>
+                <w:noProof/>
+                <w:webHidden/>
+              </w:rPr>
+              <w:fldChar w:fldCharType="end"/>
+            </w:r>
+          </w:hyperlink>
+        </w:p>
+        <w:p>
+          <w:pPr>
+            <w:pStyle w:val="TOC3"/>
+            <w:tabs>
+              <w:tab w:val="right" w:leader="dot" w:pos="9016"/>
+            </w:tabs>
+            <w:rPr>
+              <w:noProof/>
+            </w:rPr>
+          </w:pPr>
+          <w:hyperlink w:anchor="_Toc67775877" w:history="1">
+            <w:r>
+              <w:rPr>
+                <w:rStyle w:val="Hyperlink"/>
+                <w:noProof/>
+              </w:rPr>
+              <w:t>Example:</w:t>
+            </w:r>
+            <w:r>
+              <w:rPr>
+                <w:noProof/>
+                <w:webHidden/>
+              </w:rPr>
+              <w:tab/>
+            </w:r>
+            <w:r>
+              <w:rPr>
+                <w:noProof/>
+                <w:webHidden/>
+              </w:rPr>
+              <w:fldChar w:fldCharType="begin"/>
+            </w:r>
+            <w:r>
+              <w:rPr>
+                <w:noProof/>
+                <w:webHidden/>
+              </w:rPr>
+              <w:instrText xml:space="preserve"> PAGEREF _Toc67775877 \h </w:instrText>
+            </w:r>
+            <w:r>
+              <w:rPr>
+                <w:noProof/>
+                <w:webHidden/>
+              </w:rPr>
+            </w:r>
+            <w:r>
+              <w:rPr>
+                <w:noProof/>
+                <w:webHidden/>
+              </w:rPr>
+              <w:fldChar w:fldCharType="separate"/>
+            </w:r>
+            <w:r>
+              <w:rPr>
+                <w:noProof/>
+                <w:webHidden/>
+              </w:rPr>
+              <w:t>8</w:t>
             </w:r>
             <w:r>
               <w:rPr>
@@ -286,26 +1320,643 @@
       <w:pPr>
         <w:pStyle w:val="Heading1"/>
       </w:pPr>
-      <w:bookmarkStart w:id="0" w:name="_Toc67768680"/>
+      <w:bookmarkStart w:id="0" w:name="_Toc67775860"/>
       <w:r>
         <w:lastRenderedPageBreak/>
         <w:t>Main</w:t>
       </w:r>
-      <w:r>
-        <w:t xml:space="preserve"> API</w:t>
-      </w:r>
       <w:bookmarkEnd w:id="0"/>
     </w:p>
     <w:p>
+      <w:pPr>
+        <w:pStyle w:val="Heading2"/>
+      </w:pPr>
+      <w:bookmarkStart w:id="1" w:name="_Toc67775861"/>
       <w:r>
-        <w:t xml:space="preserve">Create new </w:t>
+        <w:t>Create new Special Offer.</w:t>
       </w:r>
+      <w:bookmarkEnd w:id="1"/>
+    </w:p>
+    <w:tbl>
+      <w:tblPr>
+        <w:tblStyle w:val="TableGrid"/>
+        <w:tblW w:w="0" w:type="auto"/>
+        <w:tblLook w:val="04A0" w:firstRow="1" w:lastRow="0" w:firstColumn="1" w:lastColumn="0" w:noHBand="0" w:noVBand="1"/>
+      </w:tblPr>
+      <w:tblGrid>
+        <w:gridCol w:w="935"/>
+        <w:gridCol w:w="8081"/>
+      </w:tblGrid>
+      <w:tr>
+        <w:tc>
+          <w:tcPr>
+            <w:tcW w:w="781" w:type="dxa"/>
+          </w:tcPr>
+          <w:p>
+            <w:r>
+              <w:t>Method</w:t>
+            </w:r>
+          </w:p>
+        </w:tc>
+        <w:tc>
+          <w:tcPr>
+            <w:tcW w:w="8235" w:type="dxa"/>
+          </w:tcPr>
+          <w:p>
+            <w:r>
+              <w:t>POST</w:t>
+            </w:r>
+          </w:p>
+        </w:tc>
+      </w:tr>
+      <w:tr>
+        <w:tc>
+          <w:tcPr>
+            <w:tcW w:w="781" w:type="dxa"/>
+          </w:tcPr>
+          <w:p>
+            <w:r>
+              <w:t>URI</w:t>
+            </w:r>
+          </w:p>
+        </w:tc>
+        <w:tc>
+          <w:tcPr>
+            <w:tcW w:w="8235" w:type="dxa"/>
+          </w:tcPr>
+          <w:p>
+            <w:r>
+              <w:t>/</w:t>
+            </w:r>
+            <w:proofErr w:type="spellStart"/>
+            <w:r>
+              <w:t>VoucherPool</w:t>
+            </w:r>
+            <w:proofErr w:type="spellEnd"/>
+            <w:r>
+              <w:t>/</w:t>
+            </w:r>
+            <w:r>
+              <w:t>main</w:t>
+            </w:r>
+            <w:r>
+              <w:t>/</w:t>
+            </w:r>
+            <w:proofErr w:type="spellStart"/>
+            <w:r>
+              <w:t>newSpecialOffer</w:t>
+            </w:r>
+            <w:proofErr w:type="spellEnd"/>
+          </w:p>
+        </w:tc>
+      </w:tr>
+      <w:tr>
+        <w:tc>
+          <w:tcPr>
+            <w:tcW w:w="781" w:type="dxa"/>
+          </w:tcPr>
+          <w:p>
+            <w:r>
+              <w:t>Param 1</w:t>
+            </w:r>
+          </w:p>
+        </w:tc>
+        <w:tc>
+          <w:tcPr>
+            <w:tcW w:w="8235" w:type="dxa"/>
+          </w:tcPr>
+          <w:p>
+            <w:r>
+              <w:t>email</w:t>
+            </w:r>
+          </w:p>
+        </w:tc>
+      </w:tr>
+      <w:tr>
+        <w:tc>
+          <w:tcPr>
+            <w:tcW w:w="781" w:type="dxa"/>
+          </w:tcPr>
+          <w:p>
+            <w:r>
+              <w:t>Param 2</w:t>
+            </w:r>
+          </w:p>
+        </w:tc>
+        <w:tc>
+          <w:tcPr>
+            <w:tcW w:w="8235" w:type="dxa"/>
+          </w:tcPr>
+          <w:p>
+            <w:proofErr w:type="spellStart"/>
+            <w:r>
+              <w:t>expDate</w:t>
+            </w:r>
+            <w:proofErr w:type="spellEnd"/>
+            <w:r>
+              <w:t xml:space="preserve"> (</w:t>
+            </w:r>
+            <w:proofErr w:type="spellStart"/>
+            <w:r>
+              <w:t>yyyyMMddHHmmss</w:t>
+            </w:r>
+            <w:proofErr w:type="spellEnd"/>
+            <w:r>
+              <w:t>)</w:t>
+            </w:r>
+          </w:p>
+        </w:tc>
+      </w:tr>
+      <w:tr>
+        <w:tc>
+          <w:tcPr>
+            <w:tcW w:w="781" w:type="dxa"/>
+          </w:tcPr>
+          <w:p>
+            <w:r>
+              <w:t>Body</w:t>
+            </w:r>
+          </w:p>
+        </w:tc>
+        <w:tc>
+          <w:tcPr>
+            <w:tcW w:w="8235" w:type="dxa"/>
+          </w:tcPr>
+          <w:p>
+            <w:r>
+              <w:t>{</w:t>
+            </w:r>
+          </w:p>
+          <w:p>
+            <w:r>
+              <w:t xml:space="preserve">    "</w:t>
+            </w:r>
+            <w:proofErr w:type="spellStart"/>
+            <w:r>
+              <w:t>specialOfferId</w:t>
+            </w:r>
+            <w:proofErr w:type="spellEnd"/>
+            <w:r>
+              <w:t xml:space="preserve">": "", // Can be left </w:t>
+            </w:r>
+            <w:proofErr w:type="gramStart"/>
+            <w:r>
+              <w:t>empty</w:t>
+            </w:r>
+            <w:proofErr w:type="gramEnd"/>
+          </w:p>
+          <w:p>
+            <w:r>
+              <w:t xml:space="preserve">    "name": "</w:t>
+            </w:r>
+            <w:r>
+              <w:t>PROMO</w:t>
+            </w:r>
+            <w:r>
+              <w:t>",</w:t>
+            </w:r>
+          </w:p>
+          <w:p>
+            <w:r>
+              <w:t xml:space="preserve">    "</w:t>
+            </w:r>
+            <w:proofErr w:type="spellStart"/>
+            <w:r>
+              <w:t>fixedPercentageDiscount</w:t>
+            </w:r>
+            <w:proofErr w:type="spellEnd"/>
+            <w:r>
+              <w:t>": "</w:t>
+            </w:r>
+            <w:r>
+              <w:t>5</w:t>
+            </w:r>
+            <w:r>
+              <w:t>"</w:t>
+            </w:r>
+          </w:p>
+          <w:p>
+            <w:r>
+              <w:t>}</w:t>
+            </w:r>
+          </w:p>
+        </w:tc>
+      </w:tr>
+    </w:tbl>
+    <w:p/>
+    <w:p>
+      <w:pPr>
+        <w:pStyle w:val="Heading3"/>
+      </w:pPr>
+      <w:bookmarkStart w:id="2" w:name="_Toc67775862"/>
       <w:r>
-        <w:t>Special Offer</w:t>
+        <w:t>Example:</w:t>
       </w:r>
+      <w:bookmarkEnd w:id="2"/>
+    </w:p>
+    <w:tbl>
+      <w:tblPr>
+        <w:tblStyle w:val="TableGrid"/>
+        <w:tblW w:w="0" w:type="auto"/>
+        <w:tblLook w:val="04A0" w:firstRow="1" w:lastRow="0" w:firstColumn="1" w:lastColumn="0" w:noHBand="0" w:noVBand="1"/>
+      </w:tblPr>
+      <w:tblGrid>
+        <w:gridCol w:w="9016"/>
+      </w:tblGrid>
+      <w:tr>
+        <w:tc>
+          <w:tcPr>
+            <w:tcW w:w="9016" w:type="dxa"/>
+          </w:tcPr>
+          <w:p>
+            <w:proofErr w:type="gramStart"/>
+            <w:r>
+              <w:t>URI:</w:t>
+            </w:r>
+            <w:r>
+              <w:t>http://localhost:8080/VoucherPool/main/newSpecialOffer?email=kizzat90@gmail.com&amp;expDate=2021041000000</w:t>
+            </w:r>
+            <w:proofErr w:type="gramEnd"/>
+          </w:p>
+          <w:p/>
+          <w:p>
+            <w:r>
+              <w:t xml:space="preserve">Body: </w:t>
+            </w:r>
+          </w:p>
+          <w:p>
+            <w:r>
+              <w:t>{</w:t>
+            </w:r>
+          </w:p>
+          <w:p>
+            <w:r>
+              <w:t xml:space="preserve">    "</w:t>
+            </w:r>
+            <w:proofErr w:type="spellStart"/>
+            <w:r>
+              <w:t>specialOfferId</w:t>
+            </w:r>
+            <w:proofErr w:type="spellEnd"/>
+            <w:r>
+              <w:t xml:space="preserve">": "", </w:t>
+            </w:r>
+          </w:p>
+          <w:p>
+            <w:r>
+              <w:t xml:space="preserve">    "name": "PROMO",</w:t>
+            </w:r>
+          </w:p>
+          <w:p>
+            <w:r>
+              <w:t xml:space="preserve">    "</w:t>
+            </w:r>
+            <w:proofErr w:type="spellStart"/>
+            <w:r>
+              <w:t>fixedPercentageDiscount</w:t>
+            </w:r>
+            <w:proofErr w:type="spellEnd"/>
+            <w:r>
+              <w:t>": "5"</w:t>
+            </w:r>
+          </w:p>
+          <w:p>
+            <w:r>
+              <w:t>}</w:t>
+            </w:r>
+          </w:p>
+          <w:p/>
+          <w:p>
+            <w:r>
+              <w:t>Response:</w:t>
+            </w:r>
+          </w:p>
+          <w:p>
+            <w:r>
+              <w:t>{</w:t>
+            </w:r>
+          </w:p>
+          <w:p>
+            <w:r>
+              <w:t xml:space="preserve">    "</w:t>
+            </w:r>
+            <w:proofErr w:type="spellStart"/>
+            <w:r>
+              <w:t>httpStatus</w:t>
+            </w:r>
+            <w:proofErr w:type="spellEnd"/>
+            <w:r>
+              <w:t>": "OK",</w:t>
+            </w:r>
+          </w:p>
+          <w:p>
+            <w:r>
+              <w:t xml:space="preserve">    "status": "Success",</w:t>
+            </w:r>
+          </w:p>
+          <w:p>
+            <w:r>
+              <w:t xml:space="preserve">    "message": "Special </w:t>
+            </w:r>
+            <w:proofErr w:type="gramStart"/>
+            <w:r>
+              <w:t>offer :</w:t>
+            </w:r>
+            <w:proofErr w:type="gramEnd"/>
+            <w:r>
+              <w:t xml:space="preserve"> PROMO has been created!",</w:t>
+            </w:r>
+          </w:p>
+          <w:p>
+            <w:r>
+              <w:t xml:space="preserve">    "error": false,</w:t>
+            </w:r>
+          </w:p>
+          <w:p>
+            <w:r>
+              <w:t xml:space="preserve">    "</w:t>
+            </w:r>
+            <w:proofErr w:type="spellStart"/>
+            <w:r>
+              <w:t>validVouchers</w:t>
+            </w:r>
+            <w:proofErr w:type="spellEnd"/>
+            <w:r>
+              <w:t>": null</w:t>
+            </w:r>
+          </w:p>
+          <w:p>
+            <w:r>
+              <w:t>}</w:t>
+            </w:r>
+          </w:p>
+          <w:p/>
+        </w:tc>
+      </w:tr>
+    </w:tbl>
+    <w:p/>
+    <w:p>
+      <w:pPr>
+        <w:rPr>
+          <w:rFonts w:asciiTheme="majorHAnsi" w:eastAsiaTheme="majorEastAsia" w:hAnsiTheme="majorHAnsi" w:cstheme="majorBidi"/>
+          <w:color w:val="1F3763" w:themeColor="accent1" w:themeShade="7F"/>
+          <w:sz w:val="24"/>
+          <w:szCs w:val="24"/>
+        </w:rPr>
+      </w:pPr>
       <w:r>
-        <w:t>.</w:t>
+        <w:br w:type="page"/>
       </w:r>
+    </w:p>
+    <w:p>
+      <w:pPr>
+        <w:pStyle w:val="Heading3"/>
+      </w:pPr>
+      <w:bookmarkStart w:id="3" w:name="_Toc67775863"/>
+      <w:r>
+        <w:lastRenderedPageBreak/>
+        <w:t>Error example:</w:t>
+      </w:r>
+      <w:bookmarkEnd w:id="3"/>
+    </w:p>
+    <w:tbl>
+      <w:tblPr>
+        <w:tblStyle w:val="TableGrid"/>
+        <w:tblW w:w="0" w:type="auto"/>
+        <w:tblLook w:val="04A0" w:firstRow="1" w:lastRow="0" w:firstColumn="1" w:lastColumn="0" w:noHBand="0" w:noVBand="1"/>
+      </w:tblPr>
+      <w:tblGrid>
+        <w:gridCol w:w="9016"/>
+      </w:tblGrid>
+      <w:tr>
+        <w:tc>
+          <w:tcPr>
+            <w:tcW w:w="9016" w:type="dxa"/>
+          </w:tcPr>
+          <w:p>
+            <w:proofErr w:type="gramStart"/>
+            <w:r>
+              <w:t>URI:</w:t>
+            </w:r>
+            <w:r>
+              <w:t>http://localhost:8080/VoucherPool/main/newSpecialOffer?email=kizzat90@gmail.com&amp;expDate=202104100000</w:t>
+            </w:r>
+            <w:proofErr w:type="gramEnd"/>
+          </w:p>
+          <w:p/>
+          <w:p/>
+          <w:p>
+            <w:r>
+              <w:t>Body:</w:t>
+            </w:r>
+          </w:p>
+          <w:p>
+            <w:r>
+              <w:t>{</w:t>
+            </w:r>
+          </w:p>
+          <w:p>
+            <w:r>
+              <w:t xml:space="preserve">    "</w:t>
+            </w:r>
+            <w:proofErr w:type="spellStart"/>
+            <w:r>
+              <w:t>specialOfferId</w:t>
+            </w:r>
+            <w:proofErr w:type="spellEnd"/>
+            <w:r>
+              <w:t>": "",</w:t>
+            </w:r>
+          </w:p>
+          <w:p>
+            <w:r>
+              <w:t xml:space="preserve">    "name": "PROMO",</w:t>
+            </w:r>
+          </w:p>
+          <w:p>
+            <w:r>
+              <w:t xml:space="preserve">    "</w:t>
+            </w:r>
+            <w:proofErr w:type="spellStart"/>
+            <w:r>
+              <w:t>fixedPercentageDiscount</w:t>
+            </w:r>
+            <w:proofErr w:type="spellEnd"/>
+            <w:r>
+              <w:t>": "5"</w:t>
+            </w:r>
+          </w:p>
+          <w:p>
+            <w:r>
+              <w:t>}</w:t>
+            </w:r>
+          </w:p>
+          <w:p/>
+          <w:p>
+            <w:r>
+              <w:t>Response:</w:t>
+            </w:r>
+          </w:p>
+          <w:p>
+            <w:r>
+              <w:t>{</w:t>
+            </w:r>
+          </w:p>
+          <w:p>
+            <w:r>
+              <w:t xml:space="preserve">    "</w:t>
+            </w:r>
+            <w:proofErr w:type="spellStart"/>
+            <w:r>
+              <w:t>httpStatus</w:t>
+            </w:r>
+            <w:proofErr w:type="spellEnd"/>
+            <w:r>
+              <w:t>": "OK",</w:t>
+            </w:r>
+          </w:p>
+          <w:p>
+            <w:r>
+              <w:t xml:space="preserve">    "status": "Unsuccessful",</w:t>
+            </w:r>
+          </w:p>
+          <w:p>
+            <w:r>
+              <w:t xml:space="preserve">    "message": "</w:t>
+            </w:r>
+            <w:proofErr w:type="spellStart"/>
+            <w:r>
+              <w:t>Unparseable</w:t>
+            </w:r>
+            <w:proofErr w:type="spellEnd"/>
+            <w:r>
+              <w:t xml:space="preserve"> date: \"202104100000\"",</w:t>
+            </w:r>
+          </w:p>
+          <w:p>
+            <w:r>
+              <w:t xml:space="preserve">    "error": true,</w:t>
+            </w:r>
+          </w:p>
+          <w:p>
+            <w:r>
+              <w:t xml:space="preserve">    "</w:t>
+            </w:r>
+            <w:proofErr w:type="spellStart"/>
+            <w:r>
+              <w:t>validVouchers</w:t>
+            </w:r>
+            <w:proofErr w:type="spellEnd"/>
+            <w:r>
+              <w:t>": null</w:t>
+            </w:r>
+          </w:p>
+          <w:p>
+            <w:r>
+              <w:t>}</w:t>
+            </w:r>
+          </w:p>
+        </w:tc>
+      </w:tr>
+      <w:tr>
+        <w:tc>
+          <w:tcPr>
+            <w:tcW w:w="9016" w:type="dxa"/>
+          </w:tcPr>
+          <w:p>
+            <w:proofErr w:type="gramStart"/>
+            <w:r>
+              <w:t>URI:</w:t>
+            </w:r>
+            <w:r>
+              <w:t>http://localhost:8080/VoucherPool/main/newSpecialOffer?email=kizzat90@gmail.com&amp;expDate=20210210000000</w:t>
+            </w:r>
+            <w:proofErr w:type="gramEnd"/>
+          </w:p>
+          <w:p/>
+          <w:p>
+            <w:r>
+              <w:t>Response:</w:t>
+            </w:r>
+          </w:p>
+          <w:p>
+            <w:r>
+              <w:t>{</w:t>
+            </w:r>
+          </w:p>
+          <w:p>
+            <w:r>
+              <w:t xml:space="preserve">    "</w:t>
+            </w:r>
+            <w:proofErr w:type="spellStart"/>
+            <w:r>
+              <w:t>httpStatus</w:t>
+            </w:r>
+            <w:proofErr w:type="spellEnd"/>
+            <w:r>
+              <w:t>": "OK",</w:t>
+            </w:r>
+          </w:p>
+          <w:p>
+            <w:r>
+              <w:t xml:space="preserve">    "status": "Unsuccessful",</w:t>
+            </w:r>
+          </w:p>
+          <w:p>
+            <w:r>
+              <w:t xml:space="preserve">    "message": "Expiration date is before the current time.",</w:t>
+            </w:r>
+          </w:p>
+          <w:p>
+            <w:r>
+              <w:t xml:space="preserve">    "error": true,</w:t>
+            </w:r>
+          </w:p>
+          <w:p>
+            <w:r>
+              <w:t xml:space="preserve">    "</w:t>
+            </w:r>
+            <w:proofErr w:type="spellStart"/>
+            <w:r>
+              <w:t>validVouchers</w:t>
+            </w:r>
+            <w:proofErr w:type="spellEnd"/>
+            <w:r>
+              <w:t>": null</w:t>
+            </w:r>
+          </w:p>
+          <w:p>
+            <w:r>
+              <w:t>}</w:t>
+            </w:r>
+          </w:p>
+        </w:tc>
+      </w:tr>
+    </w:tbl>
+    <w:p/>
+    <w:p>
+      <w:pPr>
+        <w:rPr>
+          <w:rFonts w:asciiTheme="majorHAnsi" w:eastAsiaTheme="majorEastAsia" w:hAnsiTheme="majorHAnsi" w:cstheme="majorBidi"/>
+          <w:color w:val="2F5496" w:themeColor="accent1" w:themeShade="BF"/>
+          <w:sz w:val="26"/>
+          <w:szCs w:val="26"/>
+        </w:rPr>
+      </w:pPr>
+      <w:r>
+        <w:br w:type="page"/>
+      </w:r>
+    </w:p>
+    <w:p>
+      <w:pPr>
+        <w:pStyle w:val="Heading2"/>
+      </w:pPr>
+      <w:bookmarkStart w:id="4" w:name="_Toc67775864"/>
+      <w:r>
+        <w:lastRenderedPageBreak/>
+        <w:t>Redeem Voucher</w:t>
+      </w:r>
+      <w:bookmarkEnd w:id="4"/>
     </w:p>
     <w:tbl>
       <w:tblPr>
@@ -334,7 +1985,7 @@
           </w:tcPr>
           <w:p>
             <w:r>
-              <w:t>POST</w:t>
+              <w:t>GET</w:t>
             </w:r>
           </w:p>
         </w:tc>
@@ -374,7 +2025,7 @@
             </w:r>
             <w:proofErr w:type="spellStart"/>
             <w:r>
-              <w:t>newSpecialOffer</w:t>
+              <w:t>redeemVoucher</w:t>
             </w:r>
             <w:proofErr w:type="spellEnd"/>
           </w:p>
@@ -396,9 +2047,11 @@
             <w:tcW w:w="4508" w:type="dxa"/>
           </w:tcPr>
           <w:p>
-            <w:r>
-              <w:t>email</w:t>
-            </w:r>
+            <w:proofErr w:type="spellStart"/>
+            <w:r>
+              <w:t>voucherCode</w:t>
+            </w:r>
+            <w:proofErr w:type="spellEnd"/>
           </w:p>
         </w:tc>
       </w:tr>
@@ -418,99 +2071,8 @@
             <w:tcW w:w="4508" w:type="dxa"/>
           </w:tcPr>
           <w:p>
-            <w:proofErr w:type="spellStart"/>
-            <w:r>
-              <w:t>expDate</w:t>
-            </w:r>
-            <w:proofErr w:type="spellEnd"/>
-            <w:r>
-              <w:t xml:space="preserve"> (</w:t>
-            </w:r>
-            <w:proofErr w:type="spellStart"/>
-            <w:r>
-              <w:t>yyyyMMddHHmmss</w:t>
-            </w:r>
-            <w:proofErr w:type="spellEnd"/>
-            <w:r>
-              <w:t>)</w:t>
-            </w:r>
-          </w:p>
-        </w:tc>
-      </w:tr>
-      <w:tr>
-        <w:tc>
-          <w:tcPr>
-            <w:tcW w:w="4508" w:type="dxa"/>
-          </w:tcPr>
-          <w:p>
-            <w:r>
-              <w:t>Body</w:t>
-            </w:r>
-          </w:p>
-        </w:tc>
-        <w:tc>
-          <w:tcPr>
-            <w:tcW w:w="4508" w:type="dxa"/>
-          </w:tcPr>
-          <w:p>
-            <w:r>
-              <w:t>{</w:t>
-            </w:r>
-          </w:p>
-          <w:p>
-            <w:r>
-              <w:t xml:space="preserve">    "</w:t>
-            </w:r>
-            <w:proofErr w:type="spellStart"/>
-            <w:r>
-              <w:t>specialOfferId</w:t>
-            </w:r>
-            <w:proofErr w:type="spellEnd"/>
-            <w:r>
-              <w:t>": "",</w:t>
-            </w:r>
-            <w:r>
-              <w:t xml:space="preserve"> // Can be left </w:t>
-            </w:r>
-            <w:proofErr w:type="gramStart"/>
-            <w:r>
-              <w:t>empty</w:t>
-            </w:r>
-            <w:proofErr w:type="gramEnd"/>
-          </w:p>
-          <w:p>
-            <w:r>
-              <w:t xml:space="preserve">    "name": "</w:t>
-            </w:r>
-            <w:r>
-              <w:t>PROMO</w:t>
-            </w:r>
-            <w:r>
-              <w:t>",</w:t>
-            </w:r>
-          </w:p>
-          <w:p>
-            <w:r>
-              <w:t xml:space="preserve">    "</w:t>
-            </w:r>
-            <w:proofErr w:type="spellStart"/>
-            <w:r>
-              <w:t>fixedPercentageDiscount</w:t>
-            </w:r>
-            <w:proofErr w:type="spellEnd"/>
-            <w:r>
-              <w:t>": "</w:t>
-            </w:r>
-            <w:r>
-              <w:t>5</w:t>
-            </w:r>
-            <w:r>
-              <w:t>"</w:t>
-            </w:r>
-          </w:p>
-          <w:p>
-            <w:r>
-              <w:t>}</w:t>
+            <w:r>
+              <w:t>email</w:t>
             </w:r>
           </w:p>
         </w:tc>
@@ -518,9 +2080,501 @@
     </w:tbl>
     <w:p/>
     <w:p>
+      <w:pPr>
+        <w:pStyle w:val="Heading3"/>
+      </w:pPr>
+      <w:bookmarkStart w:id="5" w:name="_Toc67775865"/>
       <w:r>
-        <w:t>Redeem Voucher</w:t>
+        <w:t>Example:</w:t>
       </w:r>
+      <w:bookmarkEnd w:id="5"/>
+    </w:p>
+    <w:tbl>
+      <w:tblPr>
+        <w:tblStyle w:val="TableGrid"/>
+        <w:tblW w:w="0" w:type="auto"/>
+        <w:tblLook w:val="04A0" w:firstRow="1" w:lastRow="0" w:firstColumn="1" w:lastColumn="0" w:noHBand="0" w:noVBand="1"/>
+      </w:tblPr>
+      <w:tblGrid>
+        <w:gridCol w:w="9016"/>
+      </w:tblGrid>
+      <w:tr>
+        <w:tc>
+          <w:tcPr>
+            <w:tcW w:w="9016" w:type="dxa"/>
+          </w:tcPr>
+          <w:p>
+            <w:proofErr w:type="gramStart"/>
+            <w:r>
+              <w:t>URI:</w:t>
+            </w:r>
+            <w:r>
+              <w:t>http://localhost:8080/VoucherPool/main/redeemVoucher?voucherCode=DjwFSHQyk&amp;email=kizzat90@gmail.com</w:t>
+            </w:r>
+            <w:proofErr w:type="gramEnd"/>
+          </w:p>
+          <w:p/>
+          <w:p>
+            <w:r>
+              <w:t>Response:</w:t>
+            </w:r>
+          </w:p>
+          <w:p>
+            <w:r>
+              <w:t>{</w:t>
+            </w:r>
+          </w:p>
+          <w:p>
+            <w:r>
+              <w:t xml:space="preserve">    "</w:t>
+            </w:r>
+            <w:proofErr w:type="spellStart"/>
+            <w:r>
+              <w:t>httpStatus</w:t>
+            </w:r>
+            <w:proofErr w:type="spellEnd"/>
+            <w:r>
+              <w:t>": "OK",</w:t>
+            </w:r>
+          </w:p>
+          <w:p>
+            <w:r>
+              <w:t xml:space="preserve">    "status": "Success",</w:t>
+            </w:r>
+          </w:p>
+          <w:p>
+            <w:r>
+              <w:t xml:space="preserve">    "message": "Percentage </w:t>
+            </w:r>
+            <w:proofErr w:type="gramStart"/>
+            <w:r>
+              <w:t>Discount :</w:t>
+            </w:r>
+            <w:proofErr w:type="gramEnd"/>
+            <w:r>
+              <w:t xml:space="preserve"> 5%",</w:t>
+            </w:r>
+          </w:p>
+          <w:p>
+            <w:r>
+              <w:t xml:space="preserve">    "error": false,</w:t>
+            </w:r>
+          </w:p>
+          <w:p>
+            <w:r>
+              <w:t xml:space="preserve">    "</w:t>
+            </w:r>
+            <w:proofErr w:type="spellStart"/>
+            <w:r>
+              <w:t>validVouchers</w:t>
+            </w:r>
+            <w:proofErr w:type="spellEnd"/>
+            <w:r>
+              <w:t>": null</w:t>
+            </w:r>
+          </w:p>
+          <w:p>
+            <w:r>
+              <w:t>}</w:t>
+            </w:r>
+          </w:p>
+        </w:tc>
+      </w:tr>
+    </w:tbl>
+    <w:p/>
+    <w:p>
+      <w:pPr>
+        <w:pStyle w:val="Heading3"/>
+      </w:pPr>
+      <w:bookmarkStart w:id="6" w:name="_Toc67775866"/>
+      <w:r>
+        <w:t>Error Example:</w:t>
+      </w:r>
+      <w:bookmarkEnd w:id="6"/>
+    </w:p>
+    <w:tbl>
+      <w:tblPr>
+        <w:tblStyle w:val="TableGrid"/>
+        <w:tblW w:w="0" w:type="auto"/>
+        <w:tblLook w:val="04A0" w:firstRow="1" w:lastRow="0" w:firstColumn="1" w:lastColumn="0" w:noHBand="0" w:noVBand="1"/>
+      </w:tblPr>
+      <w:tblGrid>
+        <w:gridCol w:w="9016"/>
+      </w:tblGrid>
+      <w:tr>
+        <w:tc>
+          <w:tcPr>
+            <w:tcW w:w="9016" w:type="dxa"/>
+          </w:tcPr>
+          <w:p>
+            <w:proofErr w:type="gramStart"/>
+            <w:r>
+              <w:t>URI:</w:t>
+            </w:r>
+            <w:r>
+              <w:t>http://localhost:8080/VoucherPool/main/redeemVoucher?voucherCode=5moOvctQx8&amp;email=ali@gmail.com</w:t>
+            </w:r>
+            <w:proofErr w:type="gramEnd"/>
+          </w:p>
+          <w:p/>
+          <w:p>
+            <w:r>
+              <w:t>Response:</w:t>
+            </w:r>
+          </w:p>
+          <w:p>
+            <w:r>
+              <w:t>{</w:t>
+            </w:r>
+          </w:p>
+          <w:p>
+            <w:r>
+              <w:t xml:space="preserve">    "</w:t>
+            </w:r>
+            <w:proofErr w:type="spellStart"/>
+            <w:r>
+              <w:t>httpStatus</w:t>
+            </w:r>
+            <w:proofErr w:type="spellEnd"/>
+            <w:r>
+              <w:t>": "OK",</w:t>
+            </w:r>
+          </w:p>
+          <w:p>
+            <w:r>
+              <w:t xml:space="preserve">    "status": "Unsuccessful",</w:t>
+            </w:r>
+          </w:p>
+          <w:p>
+            <w:r>
+              <w:t xml:space="preserve">    "message": "Email does not match from dB",</w:t>
+            </w:r>
+          </w:p>
+          <w:p>
+            <w:r>
+              <w:t xml:space="preserve">    "error": true,</w:t>
+            </w:r>
+          </w:p>
+          <w:p>
+            <w:r>
+              <w:t xml:space="preserve">    "</w:t>
+            </w:r>
+            <w:proofErr w:type="spellStart"/>
+            <w:r>
+              <w:t>validVouchers</w:t>
+            </w:r>
+            <w:proofErr w:type="spellEnd"/>
+            <w:r>
+              <w:t>": null</w:t>
+            </w:r>
+          </w:p>
+          <w:p>
+            <w:r>
+              <w:t>}</w:t>
+            </w:r>
+          </w:p>
+        </w:tc>
+      </w:tr>
+      <w:tr>
+        <w:tc>
+          <w:tcPr>
+            <w:tcW w:w="9016" w:type="dxa"/>
+          </w:tcPr>
+          <w:p>
+            <w:pPr>
+              <w:jc w:val="both"/>
+            </w:pPr>
+            <w:proofErr w:type="gramStart"/>
+            <w:r>
+              <w:t>URI:</w:t>
+            </w:r>
+            <w:r>
+              <w:t>http://localhost:8080/VoucherPool/main/redeemVoucher?voucherCode=5moO&amp;email=kizzat90@gmail.com</w:t>
+            </w:r>
+            <w:proofErr w:type="gramEnd"/>
+          </w:p>
+          <w:p/>
+          <w:p>
+            <w:r>
+              <w:t>Response:</w:t>
+            </w:r>
+          </w:p>
+          <w:p>
+            <w:r>
+              <w:t>{</w:t>
+            </w:r>
+          </w:p>
+          <w:p>
+            <w:r>
+              <w:t xml:space="preserve">    "</w:t>
+            </w:r>
+            <w:proofErr w:type="spellStart"/>
+            <w:r>
+              <w:t>httpStatus</w:t>
+            </w:r>
+            <w:proofErr w:type="spellEnd"/>
+            <w:r>
+              <w:t>": "OK",</w:t>
+            </w:r>
+          </w:p>
+          <w:p>
+            <w:r>
+              <w:t xml:space="preserve">    "status": "Unsuccessful",</w:t>
+            </w:r>
+          </w:p>
+          <w:p>
+            <w:r>
+              <w:t xml:space="preserve">    "message": "Invalid voucher code",</w:t>
+            </w:r>
+          </w:p>
+          <w:p>
+            <w:r>
+              <w:t xml:space="preserve">    "error": true,</w:t>
+            </w:r>
+          </w:p>
+          <w:p>
+            <w:r>
+              <w:t xml:space="preserve">    "</w:t>
+            </w:r>
+            <w:proofErr w:type="spellStart"/>
+            <w:r>
+              <w:t>validVouchers</w:t>
+            </w:r>
+            <w:proofErr w:type="spellEnd"/>
+            <w:r>
+              <w:t>": null</w:t>
+            </w:r>
+          </w:p>
+          <w:p>
+            <w:r>
+              <w:t>}</w:t>
+            </w:r>
+          </w:p>
+        </w:tc>
+      </w:tr>
+      <w:tr>
+        <w:tc>
+          <w:tcPr>
+            <w:tcW w:w="9016" w:type="dxa"/>
+          </w:tcPr>
+          <w:p>
+            <w:pPr>
+              <w:jc w:val="both"/>
+            </w:pPr>
+            <w:proofErr w:type="gramStart"/>
+            <w:r>
+              <w:t>URI:</w:t>
+            </w:r>
+            <w:r>
+              <w:t>http://localhost:8080/VoucherPool/main/redeemVoucher?voucherCode=DjwFSHQyk&amp;email=kizzat90@gmail.com</w:t>
+            </w:r>
+            <w:proofErr w:type="gramEnd"/>
+          </w:p>
+          <w:p>
+            <w:pPr>
+              <w:jc w:val="both"/>
+            </w:pPr>
+          </w:p>
+          <w:p>
+            <w:pPr>
+              <w:jc w:val="both"/>
+            </w:pPr>
+            <w:r>
+              <w:t>Response:</w:t>
+            </w:r>
+          </w:p>
+          <w:p>
+            <w:pPr>
+              <w:jc w:val="both"/>
+            </w:pPr>
+            <w:r>
+              <w:t>{</w:t>
+            </w:r>
+          </w:p>
+          <w:p>
+            <w:pPr>
+              <w:jc w:val="both"/>
+            </w:pPr>
+            <w:r>
+              <w:t xml:space="preserve">    "</w:t>
+            </w:r>
+            <w:proofErr w:type="spellStart"/>
+            <w:r>
+              <w:t>httpStatus</w:t>
+            </w:r>
+            <w:proofErr w:type="spellEnd"/>
+            <w:r>
+              <w:t>": "OK",</w:t>
+            </w:r>
+          </w:p>
+          <w:p>
+            <w:pPr>
+              <w:jc w:val="both"/>
+            </w:pPr>
+            <w:r>
+              <w:t xml:space="preserve">    "status": "Unsuccessful",</w:t>
+            </w:r>
+          </w:p>
+          <w:p>
+            <w:pPr>
+              <w:jc w:val="both"/>
+            </w:pPr>
+            <w:r>
+              <w:lastRenderedPageBreak/>
+              <w:t xml:space="preserve">    "message": "Voucher has already been used",</w:t>
+            </w:r>
+          </w:p>
+          <w:p>
+            <w:pPr>
+              <w:jc w:val="both"/>
+            </w:pPr>
+            <w:r>
+              <w:t xml:space="preserve">    "error": true,</w:t>
+            </w:r>
+          </w:p>
+          <w:p>
+            <w:pPr>
+              <w:jc w:val="both"/>
+            </w:pPr>
+            <w:r>
+              <w:t xml:space="preserve">    "</w:t>
+            </w:r>
+            <w:proofErr w:type="spellStart"/>
+            <w:r>
+              <w:t>validVouchers</w:t>
+            </w:r>
+            <w:proofErr w:type="spellEnd"/>
+            <w:r>
+              <w:t>": null</w:t>
+            </w:r>
+          </w:p>
+          <w:p>
+            <w:pPr>
+              <w:jc w:val="both"/>
+            </w:pPr>
+            <w:r>
+              <w:t>}</w:t>
+            </w:r>
+          </w:p>
+        </w:tc>
+      </w:tr>
+      <w:tr>
+        <w:tc>
+          <w:tcPr>
+            <w:tcW w:w="9016" w:type="dxa"/>
+          </w:tcPr>
+          <w:p>
+            <w:pPr>
+              <w:jc w:val="both"/>
+            </w:pPr>
+            <w:proofErr w:type="gramStart"/>
+            <w:r>
+              <w:lastRenderedPageBreak/>
+              <w:t>URI:</w:t>
+            </w:r>
+            <w:r>
+              <w:t>http://localhost:8080/VoucherPool/main/redeemVoucher?voucherCode=5moOvctQx8&amp;email=kizzat90@gmail.com</w:t>
+            </w:r>
+            <w:proofErr w:type="gramEnd"/>
+          </w:p>
+          <w:p>
+            <w:pPr>
+              <w:jc w:val="both"/>
+            </w:pPr>
+          </w:p>
+          <w:p>
+            <w:pPr>
+              <w:jc w:val="both"/>
+            </w:pPr>
+            <w:r>
+              <w:t>Response:</w:t>
+            </w:r>
+          </w:p>
+          <w:p>
+            <w:pPr>
+              <w:jc w:val="both"/>
+            </w:pPr>
+            <w:r>
+              <w:t>{</w:t>
+            </w:r>
+          </w:p>
+          <w:p>
+            <w:pPr>
+              <w:jc w:val="both"/>
+            </w:pPr>
+            <w:r>
+              <w:t xml:space="preserve">    "</w:t>
+            </w:r>
+            <w:proofErr w:type="spellStart"/>
+            <w:r>
+              <w:t>httpStatus</w:t>
+            </w:r>
+            <w:proofErr w:type="spellEnd"/>
+            <w:r>
+              <w:t>": "OK",</w:t>
+            </w:r>
+          </w:p>
+          <w:p>
+            <w:pPr>
+              <w:jc w:val="both"/>
+            </w:pPr>
+            <w:r>
+              <w:t xml:space="preserve">    "status": "Unsuccessful",</w:t>
+            </w:r>
+          </w:p>
+          <w:p>
+            <w:pPr>
+              <w:jc w:val="both"/>
+            </w:pPr>
+            <w:r>
+              <w:t xml:space="preserve">    "message": "Voucher is already expired",</w:t>
+            </w:r>
+          </w:p>
+          <w:p>
+            <w:pPr>
+              <w:jc w:val="both"/>
+            </w:pPr>
+            <w:r>
+              <w:t xml:space="preserve">    "error": true,</w:t>
+            </w:r>
+          </w:p>
+          <w:p>
+            <w:pPr>
+              <w:jc w:val="both"/>
+            </w:pPr>
+            <w:r>
+              <w:t xml:space="preserve">    "</w:t>
+            </w:r>
+            <w:proofErr w:type="spellStart"/>
+            <w:r>
+              <w:t>validVouchers</w:t>
+            </w:r>
+            <w:proofErr w:type="spellEnd"/>
+            <w:r>
+              <w:t>": null</w:t>
+            </w:r>
+          </w:p>
+          <w:p>
+            <w:pPr>
+              <w:jc w:val="both"/>
+            </w:pPr>
+            <w:r>
+              <w:t>}</w:t>
+            </w:r>
+          </w:p>
+        </w:tc>
+      </w:tr>
+    </w:tbl>
+    <w:p/>
+    <w:p>
+      <w:pPr>
+        <w:pStyle w:val="Heading2"/>
+      </w:pPr>
+      <w:bookmarkStart w:id="7" w:name="_Toc67775867"/>
+      <w:r>
+        <w:t>Get All Valid Vouchers</w:t>
+      </w:r>
+      <w:bookmarkEnd w:id="7"/>
     </w:p>
     <w:tbl>
       <w:tblPr>
@@ -589,7 +2643,7 @@
             </w:r>
             <w:proofErr w:type="spellStart"/>
             <w:r>
-              <w:t>redeemVoucher</w:t>
+              <w:t>getAllValidVouchers</w:t>
             </w:r>
             <w:proofErr w:type="spellEnd"/>
           </w:p>
@@ -603,30 +2657,6 @@
           <w:p>
             <w:r>
               <w:t>Param 1</w:t>
-            </w:r>
-          </w:p>
-        </w:tc>
-        <w:tc>
-          <w:tcPr>
-            <w:tcW w:w="4508" w:type="dxa"/>
-          </w:tcPr>
-          <w:p>
-            <w:proofErr w:type="spellStart"/>
-            <w:r>
-              <w:t>voucherCode</w:t>
-            </w:r>
-            <w:proofErr w:type="spellEnd"/>
-          </w:p>
-        </w:tc>
-      </w:tr>
-      <w:tr>
-        <w:tc>
-          <w:tcPr>
-            <w:tcW w:w="4508" w:type="dxa"/>
-          </w:tcPr>
-          <w:p>
-            <w:r>
-              <w:t>Param 2</w:t>
             </w:r>
           </w:p>
         </w:tc>
@@ -644,9 +2674,14 @@
     </w:tbl>
     <w:p/>
     <w:p>
+      <w:pPr>
+        <w:pStyle w:val="Heading3"/>
+      </w:pPr>
+      <w:bookmarkStart w:id="8" w:name="_Toc67775868"/>
       <w:r>
-        <w:t>Get All Valid Vouchers</w:t>
+        <w:t>Example:</w:t>
       </w:r>
+      <w:bookmarkEnd w:id="8"/>
     </w:p>
     <w:tbl>
       <w:tblPr>
@@ -655,27 +2690,163 @@
         <w:tblLook w:val="04A0" w:firstRow="1" w:lastRow="0" w:firstColumn="1" w:lastColumn="0" w:noHBand="0" w:noVBand="1"/>
       </w:tblPr>
       <w:tblGrid>
-        <w:gridCol w:w="4508"/>
-        <w:gridCol w:w="4508"/>
+        <w:gridCol w:w="9016"/>
       </w:tblGrid>
       <w:tr>
         <w:tc>
           <w:tcPr>
-            <w:tcW w:w="4508" w:type="dxa"/>
-          </w:tcPr>
-          <w:p>
-            <w:r>
-              <w:t>Method</w:t>
-            </w:r>
-          </w:p>
-        </w:tc>
-        <w:tc>
-          <w:tcPr>
-            <w:tcW w:w="4508" w:type="dxa"/>
-          </w:tcPr>
-          <w:p>
-            <w:r>
-              <w:t>GET</w:t>
+            <w:tcW w:w="9016" w:type="dxa"/>
+          </w:tcPr>
+          <w:p>
+            <w:proofErr w:type="gramStart"/>
+            <w:r>
+              <w:t>URI:</w:t>
+            </w:r>
+            <w:r>
+              <w:t>http://localhost:8080/VoucherPool/main/getAllValidVoucher?email=kizzat90@gmail.com</w:t>
+            </w:r>
+            <w:proofErr w:type="gramEnd"/>
+          </w:p>
+          <w:p/>
+          <w:p>
+            <w:r>
+              <w:t>Response:</w:t>
+            </w:r>
+          </w:p>
+          <w:p>
+            <w:r>
+              <w:t>{</w:t>
+            </w:r>
+          </w:p>
+          <w:p>
+            <w:r>
+              <w:t xml:space="preserve">    "</w:t>
+            </w:r>
+            <w:proofErr w:type="spellStart"/>
+            <w:r>
+              <w:t>httpStatus</w:t>
+            </w:r>
+            <w:proofErr w:type="spellEnd"/>
+            <w:r>
+              <w:t>": "OK",</w:t>
+            </w:r>
+          </w:p>
+          <w:p>
+            <w:r>
+              <w:t xml:space="preserve">    "status": "Success",</w:t>
+            </w:r>
+          </w:p>
+          <w:p>
+            <w:r>
+              <w:t xml:space="preserve">    "message": null,</w:t>
+            </w:r>
+          </w:p>
+          <w:p>
+            <w:r>
+              <w:t xml:space="preserve">    "error": false,</w:t>
+            </w:r>
+          </w:p>
+          <w:p>
+            <w:r>
+              <w:t xml:space="preserve">    "</w:t>
+            </w:r>
+            <w:proofErr w:type="spellStart"/>
+            <w:r>
+              <w:t>validVouchers</w:t>
+            </w:r>
+            <w:proofErr w:type="spellEnd"/>
+            <w:r>
+              <w:t>": [</w:t>
+            </w:r>
+          </w:p>
+          <w:p>
+            <w:r>
+              <w:t xml:space="preserve">        {</w:t>
+            </w:r>
+          </w:p>
+          <w:p>
+            <w:r>
+              <w:t xml:space="preserve">            "</w:t>
+            </w:r>
+            <w:proofErr w:type="spellStart"/>
+            <w:r>
+              <w:t>voucherCode</w:t>
+            </w:r>
+            <w:proofErr w:type="spellEnd"/>
+            <w:r>
+              <w:t>": "</w:t>
+            </w:r>
+            <w:proofErr w:type="spellStart"/>
+            <w:r>
+              <w:t>DjwFSHQyk</w:t>
+            </w:r>
+            <w:proofErr w:type="spellEnd"/>
+            <w:r>
+              <w:t>",</w:t>
+            </w:r>
+          </w:p>
+          <w:p>
+            <w:r>
+              <w:t xml:space="preserve">            "</w:t>
+            </w:r>
+            <w:proofErr w:type="spellStart"/>
+            <w:r>
+              <w:t>specialOffername</w:t>
+            </w:r>
+            <w:proofErr w:type="spellEnd"/>
+            <w:r>
+              <w:t>": "PROMO"</w:t>
+            </w:r>
+          </w:p>
+          <w:p>
+            <w:r>
+              <w:t xml:space="preserve">        },</w:t>
+            </w:r>
+          </w:p>
+          <w:p>
+            <w:r>
+              <w:t xml:space="preserve">        {</w:t>
+            </w:r>
+          </w:p>
+          <w:p>
+            <w:r>
+              <w:t xml:space="preserve">            "</w:t>
+            </w:r>
+            <w:proofErr w:type="spellStart"/>
+            <w:r>
+              <w:t>voucherCode</w:t>
+            </w:r>
+            <w:proofErr w:type="spellEnd"/>
+            <w:r>
+              <w:t>": "5moOvctQx8",</w:t>
+            </w:r>
+          </w:p>
+          <w:p>
+            <w:r>
+              <w:t xml:space="preserve">            "</w:t>
+            </w:r>
+            <w:proofErr w:type="spellStart"/>
+            <w:r>
+              <w:t>specialOffername</w:t>
+            </w:r>
+            <w:proofErr w:type="spellEnd"/>
+            <w:r>
+              <w:t>": "DISCOUNT"</w:t>
+            </w:r>
+          </w:p>
+          <w:p>
+            <w:r>
+              <w:t xml:space="preserve">        }</w:t>
+            </w:r>
+          </w:p>
+          <w:p>
+            <w:r>
+              <w:t xml:space="preserve">    ]</w:t>
+            </w:r>
+          </w:p>
+          <w:p>
+            <w:r>
+              <w:t>}</w:t>
             </w:r>
           </w:p>
         </w:tc>
@@ -683,62 +2854,123 @@
       <w:tr>
         <w:tc>
           <w:tcPr>
-            <w:tcW w:w="4508" w:type="dxa"/>
-          </w:tcPr>
-          <w:p>
-            <w:r>
-              <w:t>URI</w:t>
-            </w:r>
-          </w:p>
-        </w:tc>
-        <w:tc>
-          <w:tcPr>
-            <w:tcW w:w="4508" w:type="dxa"/>
-          </w:tcPr>
-          <w:p>
-            <w:r>
-              <w:t>/</w:t>
-            </w:r>
-            <w:proofErr w:type="spellStart"/>
-            <w:r>
-              <w:t>VoucherPool</w:t>
-            </w:r>
-            <w:proofErr w:type="spellEnd"/>
-            <w:r>
-              <w:t>/</w:t>
-            </w:r>
-            <w:r>
-              <w:t>main</w:t>
-            </w:r>
-            <w:r>
-              <w:t>/</w:t>
-            </w:r>
-            <w:proofErr w:type="spellStart"/>
-            <w:r>
-              <w:t>getAllValidVouchers</w:t>
-            </w:r>
-            <w:proofErr w:type="spellEnd"/>
-          </w:p>
-        </w:tc>
-      </w:tr>
-      <w:tr>
-        <w:tc>
-          <w:tcPr>
-            <w:tcW w:w="4508" w:type="dxa"/>
-          </w:tcPr>
-          <w:p>
-            <w:r>
-              <w:t>Param 1</w:t>
-            </w:r>
-          </w:p>
-        </w:tc>
-        <w:tc>
-          <w:tcPr>
-            <w:tcW w:w="4508" w:type="dxa"/>
-          </w:tcPr>
-          <w:p>
-            <w:r>
-              <w:t>email</w:t>
+            <w:tcW w:w="9016" w:type="dxa"/>
+          </w:tcPr>
+          <w:p>
+            <w:r>
+              <w:t>One voucher has been used.</w:t>
+            </w:r>
+          </w:p>
+          <w:p>
+            <w:r>
+              <w:t xml:space="preserve">URI: </w:t>
+            </w:r>
+            <w:hyperlink r:id="rId4" w:history="1">
+              <w:r>
+                <w:rPr>
+                  <w:rStyle w:val="Hyperlink"/>
+                </w:rPr>
+                <w:t>http://localhost:8080/VoucherPool/main/getAllValidVoucher?email=kizzat90@gmail.com</w:t>
+              </w:r>
+            </w:hyperlink>
+          </w:p>
+          <w:p/>
+          <w:p>
+            <w:r>
+              <w:t>Response:</w:t>
+            </w:r>
+          </w:p>
+          <w:p>
+            <w:r>
+              <w:t>{</w:t>
+            </w:r>
+          </w:p>
+          <w:p>
+            <w:r>
+              <w:t xml:space="preserve">    "</w:t>
+            </w:r>
+            <w:proofErr w:type="spellStart"/>
+            <w:r>
+              <w:t>httpStatus</w:t>
+            </w:r>
+            <w:proofErr w:type="spellEnd"/>
+            <w:r>
+              <w:t>": "OK",</w:t>
+            </w:r>
+          </w:p>
+          <w:p>
+            <w:r>
+              <w:t xml:space="preserve">    "status": "Success",</w:t>
+            </w:r>
+          </w:p>
+          <w:p>
+            <w:r>
+              <w:t xml:space="preserve">    "message": null,</w:t>
+            </w:r>
+          </w:p>
+          <w:p>
+            <w:r>
+              <w:lastRenderedPageBreak/>
+              <w:t xml:space="preserve">    "error": false,</w:t>
+            </w:r>
+          </w:p>
+          <w:p>
+            <w:r>
+              <w:t xml:space="preserve">    "</w:t>
+            </w:r>
+            <w:proofErr w:type="spellStart"/>
+            <w:r>
+              <w:t>validVouchers</w:t>
+            </w:r>
+            <w:proofErr w:type="spellEnd"/>
+            <w:r>
+              <w:t>": [</w:t>
+            </w:r>
+          </w:p>
+          <w:p>
+            <w:r>
+              <w:t xml:space="preserve">        {</w:t>
+            </w:r>
+          </w:p>
+          <w:p>
+            <w:r>
+              <w:t xml:space="preserve">            "</w:t>
+            </w:r>
+            <w:proofErr w:type="spellStart"/>
+            <w:r>
+              <w:t>voucherCode</w:t>
+            </w:r>
+            <w:proofErr w:type="spellEnd"/>
+            <w:r>
+              <w:t>": "5moOvctQx8",</w:t>
+            </w:r>
+          </w:p>
+          <w:p>
+            <w:r>
+              <w:t xml:space="preserve">            "</w:t>
+            </w:r>
+            <w:proofErr w:type="spellStart"/>
+            <w:r>
+              <w:t>specialOffername</w:t>
+            </w:r>
+            <w:proofErr w:type="spellEnd"/>
+            <w:r>
+              <w:t>": "DISCOUNT"</w:t>
+            </w:r>
+          </w:p>
+          <w:p>
+            <w:r>
+              <w:t xml:space="preserve">        }</w:t>
+            </w:r>
+          </w:p>
+          <w:p>
+            <w:r>
+              <w:t xml:space="preserve">    ]</w:t>
+            </w:r>
+          </w:p>
+          <w:p>
+            <w:r>
+              <w:t>}</w:t>
             </w:r>
           </w:p>
         </w:tc>
@@ -758,19 +2990,26 @@
       <w:pPr>
         <w:pStyle w:val="Heading1"/>
       </w:pPr>
-      <w:bookmarkStart w:id="1" w:name="_Toc67768681"/>
+      <w:bookmarkStart w:id="9" w:name="_Toc67775869"/>
       <w:r>
         <w:t>Recipient</w:t>
       </w:r>
-      <w:r>
-        <w:t xml:space="preserve"> API</w:t>
-      </w:r>
-      <w:bookmarkEnd w:id="1"/>
+      <w:bookmarkEnd w:id="9"/>
     </w:p>
     <w:p>
+      <w:pPr>
+        <w:pStyle w:val="Heading2"/>
+      </w:pPr>
+      <w:bookmarkStart w:id="10" w:name="_Toc67775870"/>
       <w:r>
-        <w:t>Create new recipient.</w:t>
+        <w:t xml:space="preserve">Create new </w:t>
       </w:r>
+      <w:proofErr w:type="gramStart"/>
+      <w:r>
+        <w:t>recipient</w:t>
+      </w:r>
+      <w:bookmarkEnd w:id="10"/>
+      <w:proofErr w:type="gramEnd"/>
     </w:p>
     <w:tbl>
       <w:tblPr>
@@ -886,9 +3125,210 @@
     </w:tbl>
     <w:p/>
     <w:p>
+      <w:pPr>
+        <w:pStyle w:val="Heading3"/>
+      </w:pPr>
+      <w:bookmarkStart w:id="11" w:name="_Toc67775871"/>
+      <w:r>
+        <w:t>Example:</w:t>
+      </w:r>
+      <w:bookmarkEnd w:id="11"/>
+    </w:p>
+    <w:tbl>
+      <w:tblPr>
+        <w:tblStyle w:val="TableGrid"/>
+        <w:tblW w:w="0" w:type="auto"/>
+        <w:tblLook w:val="04A0" w:firstRow="1" w:lastRow="0" w:firstColumn="1" w:lastColumn="0" w:noHBand="0" w:noVBand="1"/>
+      </w:tblPr>
+      <w:tblGrid>
+        <w:gridCol w:w="9016"/>
+      </w:tblGrid>
+      <w:tr>
+        <w:tc>
+          <w:tcPr>
+            <w:tcW w:w="9016" w:type="dxa"/>
+          </w:tcPr>
+          <w:p>
+            <w:r>
+              <w:t xml:space="preserve">URI: </w:t>
+            </w:r>
+            <w:r>
+              <w:t>http://localhost:8080/VoucherPool/recipient/newRecipient?name=Kamal Izzat&amp;email=kizzat90@gmail.com</w:t>
+            </w:r>
+          </w:p>
+          <w:p/>
+          <w:p>
+            <w:r>
+              <w:t>Response:</w:t>
+            </w:r>
+          </w:p>
+          <w:p>
+            <w:r>
+              <w:t>{</w:t>
+            </w:r>
+          </w:p>
+          <w:p>
+            <w:r>
+              <w:t xml:space="preserve">    "</w:t>
+            </w:r>
+            <w:proofErr w:type="spellStart"/>
+            <w:r>
+              <w:t>httpStatus</w:t>
+            </w:r>
+            <w:proofErr w:type="spellEnd"/>
+            <w:r>
+              <w:t>": "OK",</w:t>
+            </w:r>
+          </w:p>
+          <w:p>
+            <w:r>
+              <w:t xml:space="preserve">    "status": "Success",</w:t>
+            </w:r>
+          </w:p>
+          <w:p>
+            <w:r>
+              <w:t xml:space="preserve">    "message": "Created </w:t>
+            </w:r>
+            <w:proofErr w:type="gramStart"/>
+            <w:r>
+              <w:t>user :</w:t>
+            </w:r>
+            <w:proofErr w:type="gramEnd"/>
+            <w:r>
+              <w:t xml:space="preserve"> Kamal Izzat!",</w:t>
+            </w:r>
+          </w:p>
+          <w:p>
+            <w:r>
+              <w:t xml:space="preserve">    "error": false,</w:t>
+            </w:r>
+          </w:p>
+          <w:p>
+            <w:r>
+              <w:t xml:space="preserve">    "</w:t>
+            </w:r>
+            <w:proofErr w:type="spellStart"/>
+            <w:r>
+              <w:t>validVouchers</w:t>
+            </w:r>
+            <w:proofErr w:type="spellEnd"/>
+            <w:r>
+              <w:t>": null</w:t>
+            </w:r>
+          </w:p>
+          <w:p>
+            <w:r>
+              <w:t>}</w:t>
+            </w:r>
+          </w:p>
+        </w:tc>
+      </w:tr>
+    </w:tbl>
+    <w:p>
+      <w:pPr>
+        <w:pStyle w:val="Heading3"/>
+      </w:pPr>
+      <w:r>
+        <w:br/>
+      </w:r>
+      <w:bookmarkStart w:id="12" w:name="_Toc67775872"/>
+      <w:r>
+        <w:t>Error Example:</w:t>
+      </w:r>
+      <w:bookmarkEnd w:id="12"/>
+    </w:p>
+    <w:tbl>
+      <w:tblPr>
+        <w:tblStyle w:val="TableGrid"/>
+        <w:tblW w:w="0" w:type="auto"/>
+        <w:tblLook w:val="04A0" w:firstRow="1" w:lastRow="0" w:firstColumn="1" w:lastColumn="0" w:noHBand="0" w:noVBand="1"/>
+      </w:tblPr>
+      <w:tblGrid>
+        <w:gridCol w:w="9016"/>
+      </w:tblGrid>
+      <w:tr>
+        <w:tc>
+          <w:tcPr>
+            <w:tcW w:w="9016" w:type="dxa"/>
+          </w:tcPr>
+          <w:p>
+            <w:r>
+              <w:t xml:space="preserve">URI: </w:t>
+            </w:r>
+            <w:r>
+              <w:t>http://localhost:8080/VoucherPool/recipient/newRecipient?name=Kamal Izzat&amp;email=kizzat90@gmail.com</w:t>
+            </w:r>
+          </w:p>
+          <w:p/>
+          <w:p>
+            <w:r>
+              <w:t>Response:</w:t>
+            </w:r>
+          </w:p>
+          <w:p>
+            <w:r>
+              <w:t>{</w:t>
+            </w:r>
+          </w:p>
+          <w:p>
+            <w:r>
+              <w:t xml:space="preserve">    "</w:t>
+            </w:r>
+            <w:proofErr w:type="spellStart"/>
+            <w:r>
+              <w:t>httpStatus</w:t>
+            </w:r>
+            <w:proofErr w:type="spellEnd"/>
+            <w:r>
+              <w:t>": "OK",</w:t>
+            </w:r>
+          </w:p>
+          <w:p>
+            <w:r>
+              <w:t xml:space="preserve">    "status": "Unsuccessful",</w:t>
+            </w:r>
+          </w:p>
+          <w:p>
+            <w:r>
+              <w:t xml:space="preserve">    "message": "Recipient with Email = kizzat90@gmail.com has already been created",</w:t>
+            </w:r>
+          </w:p>
+          <w:p>
+            <w:r>
+              <w:t xml:space="preserve">    "error": true,</w:t>
+            </w:r>
+          </w:p>
+          <w:p>
+            <w:r>
+              <w:t xml:space="preserve">    "</w:t>
+            </w:r>
+            <w:proofErr w:type="spellStart"/>
+            <w:r>
+              <w:t>validVouchers</w:t>
+            </w:r>
+            <w:proofErr w:type="spellEnd"/>
+            <w:r>
+              <w:t>": null</w:t>
+            </w:r>
+          </w:p>
+          <w:p>
+            <w:r>
+              <w:t>}</w:t>
+            </w:r>
+          </w:p>
+        </w:tc>
+      </w:tr>
+    </w:tbl>
+    <w:p/>
+    <w:p>
+      <w:pPr>
+        <w:pStyle w:val="Heading2"/>
+      </w:pPr>
+      <w:bookmarkStart w:id="13" w:name="_Toc67775873"/>
       <w:r>
         <w:t>Get All Recipient List</w:t>
       </w:r>
+      <w:bookmarkEnd w:id="13"/>
     </w:p>
     <w:tbl>
       <w:tblPr>
@@ -954,6 +3394,112 @@
               <w:t>getAllRecipient</w:t>
             </w:r>
             <w:proofErr w:type="spellEnd"/>
+          </w:p>
+        </w:tc>
+      </w:tr>
+    </w:tbl>
+    <w:p/>
+    <w:p>
+      <w:pPr>
+        <w:pStyle w:val="Heading3"/>
+      </w:pPr>
+      <w:bookmarkStart w:id="14" w:name="_Toc67775874"/>
+      <w:r>
+        <w:lastRenderedPageBreak/>
+        <w:t>Example:</w:t>
+      </w:r>
+      <w:bookmarkEnd w:id="14"/>
+    </w:p>
+    <w:tbl>
+      <w:tblPr>
+        <w:tblStyle w:val="TableGrid"/>
+        <w:tblW w:w="0" w:type="auto"/>
+        <w:tblLook w:val="04A0" w:firstRow="1" w:lastRow="0" w:firstColumn="1" w:lastColumn="0" w:noHBand="0" w:noVBand="1"/>
+      </w:tblPr>
+      <w:tblGrid>
+        <w:gridCol w:w="9016"/>
+      </w:tblGrid>
+      <w:tr>
+        <w:tc>
+          <w:tcPr>
+            <w:tcW w:w="9016" w:type="dxa"/>
+          </w:tcPr>
+          <w:p>
+            <w:proofErr w:type="spellStart"/>
+            <w:proofErr w:type="gramStart"/>
+            <w:r>
+              <w:t>URI:</w:t>
+            </w:r>
+            <w:r>
+              <w:t>http</w:t>
+            </w:r>
+            <w:proofErr w:type="spellEnd"/>
+            <w:r>
+              <w:t>://localhost:8080/</w:t>
+            </w:r>
+            <w:proofErr w:type="spellStart"/>
+            <w:r>
+              <w:t>VoucherPool</w:t>
+            </w:r>
+            <w:proofErr w:type="spellEnd"/>
+            <w:r>
+              <w:t>/recipient/</w:t>
+            </w:r>
+            <w:proofErr w:type="spellStart"/>
+            <w:r>
+              <w:t>getAllRecipient</w:t>
+            </w:r>
+            <w:proofErr w:type="spellEnd"/>
+            <w:proofErr w:type="gramEnd"/>
+          </w:p>
+          <w:p/>
+          <w:p>
+            <w:r>
+              <w:t>Response:</w:t>
+            </w:r>
+          </w:p>
+          <w:p>
+            <w:r>
+              <w:t>[</w:t>
+            </w:r>
+          </w:p>
+          <w:p>
+            <w:r>
+              <w:t xml:space="preserve">    {</w:t>
+            </w:r>
+          </w:p>
+          <w:p>
+            <w:r>
+              <w:t xml:space="preserve">        "</w:t>
+            </w:r>
+            <w:proofErr w:type="spellStart"/>
+            <w:r>
+              <w:t>recipientId</w:t>
+            </w:r>
+            <w:proofErr w:type="spellEnd"/>
+            <w:r>
+              <w:t>": 1,</w:t>
+            </w:r>
+          </w:p>
+          <w:p>
+            <w:r>
+              <w:t xml:space="preserve">        "name": "Kamal Izzat",</w:t>
+            </w:r>
+          </w:p>
+          <w:p>
+            <w:r>
+              <w:t xml:space="preserve">        "email": "kizzat90@gmail.com"</w:t>
+            </w:r>
+          </w:p>
+          <w:p>
+            <w:r>
+              <w:t xml:space="preserve">    }</w:t>
+            </w:r>
+          </w:p>
+          <w:p>
+            <w:r>
+              <w:t>]</w:t>
+            </w:r>
           </w:p>
         </w:tc>
       </w:tr>
@@ -976,20 +3522,22 @@
       <w:pPr>
         <w:pStyle w:val="Heading1"/>
       </w:pPr>
-      <w:bookmarkStart w:id="2" w:name="_Toc67768682"/>
+      <w:bookmarkStart w:id="15" w:name="_Toc67775875"/>
       <w:r>
         <w:lastRenderedPageBreak/>
         <w:t>Special Offer</w:t>
       </w:r>
-      <w:r>
-        <w:t xml:space="preserve"> API</w:t>
-      </w:r>
-      <w:bookmarkEnd w:id="2"/>
+      <w:bookmarkEnd w:id="15"/>
     </w:p>
     <w:p>
+      <w:pPr>
+        <w:pStyle w:val="Heading2"/>
+      </w:pPr>
+      <w:bookmarkStart w:id="16" w:name="_Toc67775876"/>
       <w:r>
         <w:t>Create new recipient.</w:t>
       </w:r>
+      <w:bookmarkEnd w:id="16"/>
     </w:p>
     <w:tbl>
       <w:tblPr>
@@ -1063,6 +3611,142 @@
               <w:t>getAllSpecialOfferList</w:t>
             </w:r>
             <w:proofErr w:type="spellEnd"/>
+          </w:p>
+        </w:tc>
+      </w:tr>
+    </w:tbl>
+    <w:p/>
+    <w:p>
+      <w:pPr>
+        <w:pStyle w:val="Heading3"/>
+      </w:pPr>
+      <w:bookmarkStart w:id="17" w:name="_Toc67775877"/>
+      <w:r>
+        <w:t>Example:</w:t>
+      </w:r>
+      <w:bookmarkEnd w:id="17"/>
+    </w:p>
+    <w:tbl>
+      <w:tblPr>
+        <w:tblStyle w:val="TableGrid"/>
+        <w:tblW w:w="0" w:type="auto"/>
+        <w:tblLook w:val="04A0" w:firstRow="1" w:lastRow="0" w:firstColumn="1" w:lastColumn="0" w:noHBand="0" w:noVBand="1"/>
+      </w:tblPr>
+      <w:tblGrid>
+        <w:gridCol w:w="9016"/>
+      </w:tblGrid>
+      <w:tr>
+        <w:tc>
+          <w:tcPr>
+            <w:tcW w:w="9016" w:type="dxa"/>
+          </w:tcPr>
+          <w:p>
+            <w:proofErr w:type="gramStart"/>
+            <w:r>
+              <w:t>URI:</w:t>
+            </w:r>
+            <w:r>
+              <w:t>http://localhost:8080/VoucherPool/specialOffer/getAllSpecialOfferList</w:t>
+            </w:r>
+            <w:proofErr w:type="gramEnd"/>
+          </w:p>
+          <w:p/>
+          <w:p>
+            <w:r>
+              <w:t>Response:</w:t>
+            </w:r>
+          </w:p>
+          <w:p>
+            <w:r>
+              <w:t>[</w:t>
+            </w:r>
+          </w:p>
+          <w:p>
+            <w:r>
+              <w:t xml:space="preserve">    {</w:t>
+            </w:r>
+          </w:p>
+          <w:p>
+            <w:r>
+              <w:t xml:space="preserve">        "</w:t>
+            </w:r>
+            <w:proofErr w:type="spellStart"/>
+            <w:r>
+              <w:t>specialOfferId</w:t>
+            </w:r>
+            <w:proofErr w:type="spellEnd"/>
+            <w:r>
+              <w:t>": 1,</w:t>
+            </w:r>
+          </w:p>
+          <w:p>
+            <w:r>
+              <w:t xml:space="preserve">        "name": "PROMO",</w:t>
+            </w:r>
+          </w:p>
+          <w:p>
+            <w:r>
+              <w:t xml:space="preserve">        "</w:t>
+            </w:r>
+            <w:proofErr w:type="spellStart"/>
+            <w:r>
+              <w:t>fixedPercentageDiscount</w:t>
+            </w:r>
+            <w:proofErr w:type="spellEnd"/>
+            <w:r>
+              <w:t>": 5</w:t>
+            </w:r>
+          </w:p>
+          <w:p>
+            <w:r>
+              <w:t xml:space="preserve">    },</w:t>
+            </w:r>
+          </w:p>
+          <w:p>
+            <w:r>
+              <w:t xml:space="preserve">    {</w:t>
+            </w:r>
+          </w:p>
+          <w:p>
+            <w:r>
+              <w:t xml:space="preserve">        "</w:t>
+            </w:r>
+            <w:proofErr w:type="spellStart"/>
+            <w:r>
+              <w:t>specialOfferId</w:t>
+            </w:r>
+            <w:proofErr w:type="spellEnd"/>
+            <w:r>
+              <w:t>": 2,</w:t>
+            </w:r>
+          </w:p>
+          <w:p>
+            <w:r>
+              <w:t xml:space="preserve">        "name": "DISCOUNT",</w:t>
+            </w:r>
+          </w:p>
+          <w:p>
+            <w:r>
+              <w:t xml:space="preserve">        "</w:t>
+            </w:r>
+            <w:proofErr w:type="spellStart"/>
+            <w:r>
+              <w:t>fixedPercentageDiscount</w:t>
+            </w:r>
+            <w:proofErr w:type="spellEnd"/>
+            <w:r>
+              <w:t>": 10</w:t>
+            </w:r>
+          </w:p>
+          <w:p>
+            <w:r>
+              <w:t xml:space="preserve">    }</w:t>
+            </w:r>
+          </w:p>
+          <w:p>
+            <w:r>
+              <w:t>]</w:t>
+            </w:r>
           </w:p>
         </w:tc>
       </w:tr>
@@ -1525,6 +4209,28 @@
       <w:szCs w:val="26"/>
     </w:rPr>
   </w:style>
+  <w:style w:type="paragraph" w:styleId="Heading3">
+    <w:name w:val="heading 3"/>
+    <w:basedOn w:val="Normal"/>
+    <w:next w:val="Normal"/>
+    <w:link w:val="Heading3Char"/>
+    <w:uiPriority w:val="9"/>
+    <w:unhideWhenUsed/>
+    <w:qFormat/>
+    <w:rsid w:val="004443FD"/>
+    <w:pPr>
+      <w:keepNext/>
+      <w:keepLines/>
+      <w:spacing w:before="40" w:after="0"/>
+      <w:outlineLvl w:val="2"/>
+    </w:pPr>
+    <w:rPr>
+      <w:rFonts w:asciiTheme="majorHAnsi" w:eastAsiaTheme="majorEastAsia" w:hAnsiTheme="majorHAnsi" w:cstheme="majorBidi"/>
+      <w:color w:val="1F3763" w:themeColor="accent1" w:themeShade="7F"/>
+      <w:sz w:val="24"/>
+      <w:szCs w:val="24"/>
+    </w:rPr>
+  </w:style>
   <w:style w:type="character" w:default="1" w:styleId="DefaultParagraphFont">
     <w:name w:val="Default Paragraph Font"/>
     <w:uiPriority w:val="1"/>
@@ -1692,6 +4398,74 @@
       <w:sz w:val="26"/>
       <w:szCs w:val="26"/>
     </w:rPr>
+  </w:style>
+  <w:style w:type="paragraph" w:styleId="Subtitle">
+    <w:name w:val="Subtitle"/>
+    <w:basedOn w:val="Normal"/>
+    <w:next w:val="Normal"/>
+    <w:link w:val="SubtitleChar"/>
+    <w:uiPriority w:val="11"/>
+    <w:qFormat/>
+    <w:rsid w:val="004443FD"/>
+    <w:pPr>
+      <w:numPr>
+        <w:ilvl w:val="1"/>
+      </w:numPr>
+    </w:pPr>
+    <w:rPr>
+      <w:color w:val="5A5A5A" w:themeColor="text1" w:themeTint="A5"/>
+      <w:spacing w:val="15"/>
+    </w:rPr>
+  </w:style>
+  <w:style w:type="character" w:customStyle="1" w:styleId="SubtitleChar">
+    <w:name w:val="Subtitle Char"/>
+    <w:basedOn w:val="DefaultParagraphFont"/>
+    <w:link w:val="Subtitle"/>
+    <w:uiPriority w:val="11"/>
+    <w:rsid w:val="004443FD"/>
+    <w:rPr>
+      <w:color w:val="5A5A5A" w:themeColor="text1" w:themeTint="A5"/>
+      <w:spacing w:val="15"/>
+    </w:rPr>
+  </w:style>
+  <w:style w:type="paragraph" w:styleId="TOC2">
+    <w:name w:val="toc 2"/>
+    <w:basedOn w:val="Normal"/>
+    <w:next w:val="Normal"/>
+    <w:autoRedefine/>
+    <w:uiPriority w:val="39"/>
+    <w:unhideWhenUsed/>
+    <w:rsid w:val="004443FD"/>
+    <w:pPr>
+      <w:spacing w:after="100"/>
+      <w:ind w:left="220"/>
+    </w:pPr>
+  </w:style>
+  <w:style w:type="character" w:customStyle="1" w:styleId="Heading3Char">
+    <w:name w:val="Heading 3 Char"/>
+    <w:basedOn w:val="DefaultParagraphFont"/>
+    <w:link w:val="Heading3"/>
+    <w:uiPriority w:val="9"/>
+    <w:rsid w:val="004443FD"/>
+    <w:rPr>
+      <w:rFonts w:asciiTheme="majorHAnsi" w:eastAsiaTheme="majorEastAsia" w:hAnsiTheme="majorHAnsi" w:cstheme="majorBidi"/>
+      <w:color w:val="1F3763" w:themeColor="accent1" w:themeShade="7F"/>
+      <w:sz w:val="24"/>
+      <w:szCs w:val="24"/>
+    </w:rPr>
+  </w:style>
+  <w:style w:type="paragraph" w:styleId="TOC3">
+    <w:name w:val="toc 3"/>
+    <w:basedOn w:val="Normal"/>
+    <w:next w:val="Normal"/>
+    <w:autoRedefine/>
+    <w:uiPriority w:val="39"/>
+    <w:unhideWhenUsed/>
+    <w:rsid w:val="004443FD"/>
+    <w:pPr>
+      <w:spacing w:after="100"/>
+      <w:ind w:left="440"/>
+    </w:pPr>
   </w:style>
 </w:styles>
 </file>

</xml_diff>